<commit_message>
+WorldAPI, WorldSPI; DataLoader ładuje wszystkie pliki z folderu cfg;Mob - klasa pośrednia między Organism a Animal i Plant
</commit_message>
<xml_diff>
--- a/Analiza cz-rz.docx
+++ b/Analiza cz-rz.docx
@@ -980,7 +980,7 @@
           <w:szCs w:val="28"/>
           <w:highlight w:val="green"/>
         </w:rPr>
-        <w:t>aktor</w:t>
+        <w:t>gracz</w:t>
       </w:r>
       <w:r>
         <w:rPr>
@@ -1818,12 +1818,12 @@
       <w:r>
         <w:rPr>
           <w:rStyle w:val="ilfuvd"/>
-          <w:rFonts w:ascii="Arial" w:hAnsi="Arial" w:cs="Arial"/>
+          <w:rFonts w:ascii="Arial" w:hAnsi="Arial" w:cs="Arial" w:hint="eastAsia"/>
           <w:sz w:val="28"/>
           <w:szCs w:val="28"/>
           <w:highlight w:val="green"/>
         </w:rPr>
-        <w:t>Aktor</w:t>
+        <w:t>龗</w:t>
       </w:r>
       <w:r>
         <w:rPr>
@@ -2169,7 +2169,30 @@
                 <w:rFonts w:ascii="Calibri" w:eastAsia="Times New Roman" w:hAnsi="Calibri" w:cs="Calibri"/>
                 <w:color w:val="000000"/>
               </w:rPr>
-              <w:t>-</w:t>
+              <w:t>-List&lt;List&lt;</w:t>
+            </w:r>
+            <w:proofErr w:type="spellStart"/>
+            <w:r>
+              <w:rPr>
+                <w:rFonts w:ascii="Calibri" w:eastAsia="Times New Roman" w:hAnsi="Calibri" w:cs="Calibri"/>
+                <w:color w:val="000000"/>
+              </w:rPr>
+              <w:t>organism</w:t>
+            </w:r>
+            <w:proofErr w:type="spellEnd"/>
+            <w:r>
+              <w:rPr>
+                <w:rFonts w:ascii="Calibri" w:eastAsia="Times New Roman" w:hAnsi="Calibri" w:cs="Calibri"/>
+                <w:color w:val="000000"/>
+              </w:rPr>
+              <w:t>&gt;&gt;</w:t>
+            </w:r>
+            <w:r>
+              <w:rPr>
+                <w:rFonts w:ascii="Calibri" w:eastAsia="Times New Roman" w:hAnsi="Calibri" w:cs="Calibri"/>
+                <w:color w:val="000000"/>
+              </w:rPr>
+              <w:t xml:space="preserve"> </w:t>
             </w:r>
             <w:proofErr w:type="spellStart"/>
             <w:r>
@@ -2180,29 +2203,6 @@
               <w:t>organisms</w:t>
             </w:r>
             <w:proofErr w:type="spellEnd"/>
-            <w:r>
-              <w:rPr>
-                <w:rFonts w:ascii="Calibri" w:eastAsia="Times New Roman" w:hAnsi="Calibri" w:cs="Calibri"/>
-                <w:color w:val="000000"/>
-              </w:rPr>
-              <w:t xml:space="preserve"> : List&lt;List&lt;</w:t>
-            </w:r>
-            <w:proofErr w:type="spellStart"/>
-            <w:r>
-              <w:rPr>
-                <w:rFonts w:ascii="Calibri" w:eastAsia="Times New Roman" w:hAnsi="Calibri" w:cs="Calibri"/>
-                <w:color w:val="000000"/>
-              </w:rPr>
-              <w:t>organism</w:t>
-            </w:r>
-            <w:proofErr w:type="spellEnd"/>
-            <w:r>
-              <w:rPr>
-                <w:rFonts w:ascii="Calibri" w:eastAsia="Times New Roman" w:hAnsi="Calibri" w:cs="Calibri"/>
-                <w:color w:val="000000"/>
-              </w:rPr>
-              <w:t>&gt;&gt;</w:t>
-            </w:r>
           </w:p>
         </w:tc>
         <w:tc>
@@ -2819,6 +2819,8 @@
               </w:rPr>
               <w:t> </w:t>
             </w:r>
+            <w:bookmarkStart w:id="0" w:name="_GoBack"/>
+            <w:bookmarkEnd w:id="0"/>
           </w:p>
         </w:tc>
         <w:tc>
@@ -2921,6 +2923,8 @@
         </w:tc>
       </w:tr>
     </w:tbl>
+    <w:bookmarkStart w:id="1" w:name="_MON_1618852009"/>
+    <w:bookmarkEnd w:id="1"/>
     <w:p>
       <w:pPr>
         <w:jc w:val="center"/>
@@ -2956,10 +2960,10 @@
             <v:path o:extrusionok="f" gradientshapeok="t" o:connecttype="rect"/>
             <o:lock v:ext="edit" aspectratio="t"/>
           </v:shapetype>
-          <v:shape id="_x0000_i1059" type="#_x0000_t75" style="width:319.2pt;height:117pt" o:ole="">
+          <v:shape id="_x0000_i1028" type="#_x0000_t75" style="width:319.2pt;height:117pt" o:ole="">
             <v:imagedata r:id="rId6" o:title=""/>
           </v:shape>
-          <o:OLEObject Type="Embed" ProgID="Excel.Sheet.12" ShapeID="_x0000_i1059" DrawAspect="Content" ObjectID="_1617689222" r:id="rId7"/>
+          <o:OLEObject Type="Embed" ProgID="Excel.Sheet.12" ShapeID="_x0000_i1028" DrawAspect="Content" ObjectID="_1618852094" r:id="rId7"/>
         </w:object>
       </w:r>
     </w:p>
@@ -7810,8 +7814,6 @@
           <w:szCs w:val="28"/>
         </w:rPr>
       </w:pPr>
-      <w:bookmarkStart w:id="0" w:name="_GoBack"/>
-      <w:bookmarkEnd w:id="0"/>
     </w:p>
     <w:sectPr>
       <w:headerReference w:type="default" r:id="rId8"/>
@@ -8297,6 +8299,7 @@
   <w:style w:type="character" w:default="1" w:styleId="Domylnaczcionkaakapitu">
     <w:name w:val="Default Paragraph Font"/>
     <w:uiPriority w:val="1"/>
+    <w:semiHidden/>
     <w:unhideWhenUsed/>
   </w:style>
   <w:style w:type="table" w:default="1" w:styleId="Standardowy">

</xml_diff>

<commit_message>
Świat non-static, możliwe wiele światów, organizmy mają dostęp do świata poprzez worldID; DataLoader ładuje opisy przedmiotów z pakietu językowego z GlobalSettings
</commit_message>
<xml_diff>
--- a/Analiza cz-rz.docx
+++ b/Analiza cz-rz.docx
@@ -4,8 +4,7 @@
   <w:body>
     <w:p>
       <w:pPr>
-        <w:ind w:firstLine="708"/>
-        <w:jc w:val="right"/>
+        <w:ind w:right="560"/>
         <w:rPr>
           <w:rFonts w:ascii="Arial" w:hAnsi="Arial" w:cs="Arial"/>
           <w:sz w:val="28"/>
@@ -14,11 +13,72 @@
       </w:pPr>
       <w:r>
         <w:rPr>
-          <w:rFonts w:ascii="Arial" w:hAnsi="Arial" w:cs="Arial"/>
-          <w:sz w:val="28"/>
-          <w:szCs w:val="28"/>
-        </w:rPr>
-        <w:t>Grupa 9</w:t>
+          <w:noProof/>
+        </w:rPr>
+        <w:drawing>
+          <wp:anchor distT="0" distB="0" distL="114300" distR="114300" simplePos="0" relativeHeight="251658240" behindDoc="1" locked="0" layoutInCell="1" allowOverlap="1" wp14:anchorId="62A362B1" wp14:editId="3CC7CC68">
+            <wp:simplePos x="0" y="0"/>
+            <wp:positionH relativeFrom="margin">
+              <wp:align>right</wp:align>
+            </wp:positionH>
+            <wp:positionV relativeFrom="paragraph">
+              <wp:posOffset>365125</wp:posOffset>
+            </wp:positionV>
+            <wp:extent cx="5760720" cy="1226820"/>
+            <wp:effectExtent l="0" t="0" r="0" b="0"/>
+            <wp:wrapTight wrapText="bothSides">
+              <wp:wrapPolygon edited="0">
+                <wp:start x="0" y="0"/>
+                <wp:lineTo x="0" y="21130"/>
+                <wp:lineTo x="21500" y="21130"/>
+                <wp:lineTo x="21500" y="0"/>
+                <wp:lineTo x="0" y="0"/>
+              </wp:wrapPolygon>
+            </wp:wrapTight>
+            <wp:docPr id="2" name="Obraz 2" descr="Znalezione obrazy dla zapytania pwr logo"/>
+            <wp:cNvGraphicFramePr>
+              <a:graphicFrameLocks xmlns:a="http://schemas.openxmlformats.org/drawingml/2006/main" noChangeAspect="1"/>
+            </wp:cNvGraphicFramePr>
+            <a:graphic xmlns:a="http://schemas.openxmlformats.org/drawingml/2006/main">
+              <a:graphicData uri="http://schemas.openxmlformats.org/drawingml/2006/picture">
+                <pic:pic xmlns:pic="http://schemas.openxmlformats.org/drawingml/2006/picture">
+                  <pic:nvPicPr>
+                    <pic:cNvPr id="0" name="Picture 7" descr="Znalezione obrazy dla zapytania pwr logo"/>
+                    <pic:cNvPicPr>
+                      <a:picLocks noChangeAspect="1" noChangeArrowheads="1"/>
+                    </pic:cNvPicPr>
+                  </pic:nvPicPr>
+                  <pic:blipFill>
+                    <a:blip r:embed="rId6">
+                      <a:extLst>
+                        <a:ext uri="{28A0092B-C50C-407E-A947-70E740481C1C}">
+                          <a14:useLocalDpi xmlns:a14="http://schemas.microsoft.com/office/drawing/2010/main" val="0"/>
+                        </a:ext>
+                      </a:extLst>
+                    </a:blip>
+                    <a:srcRect/>
+                    <a:stretch>
+                      <a:fillRect/>
+                    </a:stretch>
+                  </pic:blipFill>
+                  <pic:spPr bwMode="auto">
+                    <a:xfrm>
+                      <a:off x="0" y="0"/>
+                      <a:ext cx="5760720" cy="1226820"/>
+                    </a:xfrm>
+                    <a:prstGeom prst="rect">
+                      <a:avLst/>
+                    </a:prstGeom>
+                    <a:noFill/>
+                    <a:ln>
+                      <a:noFill/>
+                    </a:ln>
+                  </pic:spPr>
+                </pic:pic>
+              </a:graphicData>
+            </a:graphic>
+          </wp:anchor>
+        </w:drawing>
       </w:r>
     </w:p>
     <w:p>
@@ -38,8 +98,8 @@
         <w:jc w:val="center"/>
         <w:rPr>
           <w:rFonts w:ascii="Arial" w:hAnsi="Arial" w:cs="Arial"/>
-          <w:sz w:val="28"/>
-          <w:szCs w:val="28"/>
+          <w:sz w:val="72"/>
+          <w:szCs w:val="72"/>
         </w:rPr>
       </w:pPr>
     </w:p>
@@ -49,17 +109,19 @@
         <w:jc w:val="center"/>
         <w:rPr>
           <w:rFonts w:ascii="Arial" w:hAnsi="Arial" w:cs="Arial"/>
-          <w:sz w:val="44"/>
-          <w:szCs w:val="44"/>
+          <w:b/>
+          <w:sz w:val="72"/>
+          <w:szCs w:val="72"/>
         </w:rPr>
       </w:pPr>
       <w:r>
         <w:rPr>
           <w:rFonts w:ascii="Arial" w:hAnsi="Arial" w:cs="Arial"/>
-          <w:sz w:val="44"/>
-          <w:szCs w:val="44"/>
-        </w:rPr>
-        <w:t>ANALIZA CZASOWNIKOWO-RZECZOWNIKOWA</w:t>
+          <w:b/>
+          <w:sz w:val="72"/>
+          <w:szCs w:val="72"/>
+        </w:rPr>
+        <w:t>Wydział Elektroniki</w:t>
       </w:r>
     </w:p>
     <w:p>
@@ -68,8 +130,8 @@
         <w:jc w:val="center"/>
         <w:rPr>
           <w:rFonts w:ascii="Arial" w:hAnsi="Arial" w:cs="Arial"/>
-          <w:sz w:val="28"/>
-          <w:szCs w:val="28"/>
+          <w:sz w:val="56"/>
+          <w:szCs w:val="56"/>
         </w:rPr>
       </w:pPr>
     </w:p>
@@ -79,1549 +141,166 @@
         <w:jc w:val="center"/>
         <w:rPr>
           <w:rFonts w:ascii="Arial" w:hAnsi="Arial" w:cs="Arial"/>
-          <w:sz w:val="28"/>
-          <w:szCs w:val="28"/>
+          <w:sz w:val="56"/>
+          <w:szCs w:val="56"/>
+        </w:rPr>
+      </w:pPr>
+      <w:r>
+        <w:rPr>
+          <w:rFonts w:ascii="Arial" w:hAnsi="Arial" w:cs="Arial"/>
+          <w:sz w:val="56"/>
+          <w:szCs w:val="56"/>
+        </w:rPr>
+        <w:t>Kierunek Informatyka</w:t>
+      </w:r>
+    </w:p>
+    <w:p>
+      <w:pPr>
+        <w:ind w:firstLine="708"/>
+        <w:jc w:val="center"/>
+        <w:rPr>
+          <w:rFonts w:ascii="Arial" w:hAnsi="Arial" w:cs="Arial"/>
+          <w:sz w:val="44"/>
+          <w:szCs w:val="44"/>
         </w:rPr>
       </w:pPr>
     </w:p>
     <w:p>
       <w:pPr>
         <w:ind w:firstLine="708"/>
-        <w:rPr>
-          <w:rFonts w:ascii="Arial" w:hAnsi="Arial" w:cs="Arial"/>
-          <w:sz w:val="28"/>
-          <w:szCs w:val="28"/>
+        <w:jc w:val="center"/>
+        <w:rPr>
+          <w:rFonts w:ascii="Arial" w:hAnsi="Arial" w:cs="Arial"/>
+          <w:i/>
+          <w:sz w:val="44"/>
+          <w:szCs w:val="44"/>
         </w:rPr>
       </w:pPr>
       <w:r>
         <w:rPr>
           <w:rFonts w:ascii="Arial" w:hAnsi="Arial" w:cs="Arial"/>
-          <w:sz w:val="28"/>
-          <w:szCs w:val="28"/>
-          <w:highlight w:val="cyan"/>
-        </w:rPr>
-        <w:t>Tworzymy</w:t>
-      </w:r>
-      <w:r>
-        <w:rPr>
-          <w:rFonts w:ascii="Arial" w:hAnsi="Arial" w:cs="Arial"/>
-          <w:sz w:val="28"/>
-          <w:szCs w:val="28"/>
-        </w:rPr>
-        <w:t xml:space="preserve"> wirtualny </w:t>
-      </w:r>
-      <w:r>
-        <w:rPr>
-          <w:rFonts w:ascii="Arial" w:hAnsi="Arial" w:cs="Arial"/>
-          <w:sz w:val="28"/>
-          <w:szCs w:val="28"/>
-          <w:highlight w:val="red"/>
-        </w:rPr>
-        <w:t xml:space="preserve">świat na planszy typu </w:t>
-      </w:r>
-      <w:proofErr w:type="spellStart"/>
-      <w:r>
-        <w:rPr>
-          <w:rFonts w:ascii="Arial" w:hAnsi="Arial" w:cs="Arial"/>
-          <w:sz w:val="28"/>
-          <w:szCs w:val="28"/>
-          <w:highlight w:val="red"/>
-        </w:rPr>
-        <w:t>Hex</w:t>
-      </w:r>
-      <w:proofErr w:type="spellEnd"/>
-      <w:r>
-        <w:rPr>
-          <w:rFonts w:ascii="Arial" w:hAnsi="Arial" w:cs="Arial"/>
-          <w:sz w:val="28"/>
-          <w:szCs w:val="28"/>
-          <w:highlight w:val="red"/>
-        </w:rPr>
-        <w:t>-a</w:t>
-      </w:r>
-      <w:r>
-        <w:rPr>
-          <w:rFonts w:ascii="Arial" w:hAnsi="Arial" w:cs="Arial"/>
-          <w:sz w:val="28"/>
-          <w:szCs w:val="28"/>
-        </w:rPr>
-        <w:t xml:space="preserve">. W świecie będą </w:t>
-      </w:r>
-      <w:r>
-        <w:rPr>
-          <w:rFonts w:ascii="Arial" w:hAnsi="Arial" w:cs="Arial"/>
-          <w:sz w:val="28"/>
-          <w:szCs w:val="28"/>
-          <w:highlight w:val="red"/>
-        </w:rPr>
-        <w:t>organizmy</w:t>
-      </w:r>
-      <w:r>
-        <w:rPr>
-          <w:rFonts w:ascii="Arial" w:hAnsi="Arial" w:cs="Arial"/>
-          <w:sz w:val="28"/>
-          <w:szCs w:val="28"/>
-        </w:rPr>
-        <w:t xml:space="preserve"> posiadające swoje </w:t>
-      </w:r>
-      <w:r>
-        <w:rPr>
-          <w:rFonts w:ascii="Arial" w:hAnsi="Arial" w:cs="Arial"/>
-          <w:sz w:val="28"/>
-          <w:szCs w:val="28"/>
-          <w:highlight w:val="cyan"/>
-        </w:rPr>
-        <w:t>właściwości</w:t>
-      </w:r>
-      <w:r>
-        <w:rPr>
-          <w:rFonts w:ascii="Arial" w:hAnsi="Arial" w:cs="Arial"/>
-          <w:sz w:val="28"/>
-          <w:szCs w:val="28"/>
-        </w:rPr>
-        <w:t>:</w:t>
-      </w:r>
-    </w:p>
-    <w:p>
-      <w:pPr>
-        <w:rPr>
-          <w:rFonts w:ascii="Arial" w:hAnsi="Arial" w:cs="Arial"/>
-          <w:sz w:val="28"/>
-          <w:szCs w:val="28"/>
-        </w:rPr>
-      </w:pPr>
-      <w:r>
-        <w:rPr>
-          <w:rFonts w:ascii="Arial" w:hAnsi="Arial" w:cs="Arial"/>
-          <w:sz w:val="28"/>
-          <w:szCs w:val="28"/>
-        </w:rPr>
-        <w:sym w:font="Symbol" w:char="F0B7"/>
-      </w:r>
-      <w:r>
-        <w:rPr>
-          <w:rFonts w:ascii="Arial" w:hAnsi="Arial" w:cs="Arial"/>
-          <w:sz w:val="28"/>
-          <w:szCs w:val="28"/>
-          <w:highlight w:val="magenta"/>
-        </w:rPr>
-        <w:t>Siła</w:t>
-      </w:r>
-      <w:r>
-        <w:rPr>
-          <w:rFonts w:ascii="Arial" w:hAnsi="Arial" w:cs="Arial"/>
-          <w:sz w:val="28"/>
-          <w:szCs w:val="28"/>
-        </w:rPr>
-        <w:t xml:space="preserve"> -mówiąca o </w:t>
-      </w:r>
-      <w:r>
-        <w:rPr>
-          <w:rFonts w:ascii="Arial" w:hAnsi="Arial" w:cs="Arial"/>
-          <w:sz w:val="28"/>
-          <w:szCs w:val="28"/>
-          <w:highlight w:val="yellow"/>
-        </w:rPr>
-        <w:t>zdolności bitewnej</w:t>
-      </w:r>
-      <w:r>
-        <w:rPr>
-          <w:rFonts w:ascii="Arial" w:hAnsi="Arial" w:cs="Arial"/>
-          <w:sz w:val="28"/>
-          <w:szCs w:val="28"/>
-        </w:rPr>
-        <w:t xml:space="preserve"> naszego organizmu.</w:t>
-      </w:r>
-    </w:p>
-    <w:p>
-      <w:pPr>
-        <w:rPr>
-          <w:rFonts w:ascii="Arial" w:hAnsi="Arial" w:cs="Arial"/>
-          <w:sz w:val="28"/>
-          <w:szCs w:val="28"/>
-        </w:rPr>
-      </w:pPr>
-      <w:r>
-        <w:rPr>
-          <w:rFonts w:ascii="Arial" w:hAnsi="Arial" w:cs="Arial"/>
-          <w:sz w:val="28"/>
-          <w:szCs w:val="28"/>
-        </w:rPr>
-        <w:sym w:font="Symbol" w:char="F0B7"/>
-      </w:r>
-      <w:r>
-        <w:rPr>
-          <w:rFonts w:ascii="Arial" w:hAnsi="Arial" w:cs="Arial"/>
-          <w:sz w:val="28"/>
-          <w:szCs w:val="28"/>
-          <w:highlight w:val="magenta"/>
-        </w:rPr>
-        <w:t>Inicjatywa</w:t>
-      </w:r>
-      <w:r>
-        <w:rPr>
-          <w:rFonts w:ascii="Arial" w:hAnsi="Arial" w:cs="Arial"/>
-          <w:sz w:val="28"/>
-          <w:szCs w:val="28"/>
-        </w:rPr>
-        <w:t xml:space="preserve"> -mówiąca o </w:t>
-      </w:r>
-      <w:r>
-        <w:rPr>
-          <w:rFonts w:ascii="Arial" w:hAnsi="Arial" w:cs="Arial"/>
-          <w:sz w:val="28"/>
-          <w:szCs w:val="28"/>
-          <w:highlight w:val="yellow"/>
-        </w:rPr>
-        <w:t>kolejności wykonywania ruchu</w:t>
-      </w:r>
-      <w:r>
-        <w:rPr>
-          <w:rFonts w:ascii="Arial" w:hAnsi="Arial" w:cs="Arial"/>
-          <w:sz w:val="28"/>
-          <w:szCs w:val="28"/>
-        </w:rPr>
-        <w:t xml:space="preserve"> podczas tury.</w:t>
-      </w:r>
-    </w:p>
-    <w:p>
-      <w:pPr>
-        <w:rPr>
-          <w:rFonts w:ascii="Arial" w:hAnsi="Arial" w:cs="Arial"/>
-          <w:sz w:val="28"/>
-          <w:szCs w:val="28"/>
-        </w:rPr>
-      </w:pPr>
-      <w:r>
-        <w:rPr>
-          <w:rFonts w:ascii="Arial" w:hAnsi="Arial" w:cs="Arial"/>
-          <w:sz w:val="28"/>
-          <w:szCs w:val="28"/>
-        </w:rPr>
-        <w:sym w:font="Symbol" w:char="F0B7"/>
-      </w:r>
-      <w:r>
-        <w:rPr>
-          <w:rFonts w:ascii="Arial" w:hAnsi="Arial" w:cs="Arial"/>
-          <w:sz w:val="28"/>
-          <w:szCs w:val="28"/>
-          <w:highlight w:val="magenta"/>
-        </w:rPr>
-        <w:t>Wiek</w:t>
-      </w:r>
-      <w:r>
-        <w:rPr>
-          <w:rFonts w:ascii="Arial" w:hAnsi="Arial" w:cs="Arial"/>
-          <w:sz w:val="28"/>
-          <w:szCs w:val="28"/>
-        </w:rPr>
-        <w:t xml:space="preserve"> -mówiący </w:t>
-      </w:r>
-      <w:r>
-        <w:rPr>
-          <w:rFonts w:ascii="Arial" w:hAnsi="Arial" w:cs="Arial"/>
-          <w:sz w:val="28"/>
-          <w:szCs w:val="28"/>
-          <w:highlight w:val="yellow"/>
-        </w:rPr>
-        <w:t>ile tur</w:t>
-      </w:r>
-      <w:r>
-        <w:rPr>
-          <w:rFonts w:ascii="Arial" w:hAnsi="Arial" w:cs="Arial"/>
-          <w:sz w:val="28"/>
-          <w:szCs w:val="28"/>
-        </w:rPr>
-        <w:t xml:space="preserve"> przeżył organizm.</w:t>
+          <w:i/>
+          <w:sz w:val="44"/>
+          <w:szCs w:val="44"/>
+        </w:rPr>
+        <w:t>Programowanie Obiektowe</w:t>
       </w:r>
     </w:p>
     <w:p>
       <w:pPr>
         <w:ind w:firstLine="708"/>
-        <w:rPr>
-          <w:rFonts w:ascii="Arial" w:hAnsi="Arial" w:cs="Arial"/>
-          <w:sz w:val="28"/>
-          <w:szCs w:val="28"/>
+        <w:jc w:val="center"/>
+        <w:rPr>
+          <w:rFonts w:ascii="Arial" w:hAnsi="Arial" w:cs="Arial"/>
+          <w:sz w:val="44"/>
+          <w:szCs w:val="44"/>
         </w:rPr>
       </w:pPr>
-      <w:r>
-        <w:rPr>
-          <w:rFonts w:ascii="Arial" w:hAnsi="Arial" w:cs="Arial"/>
-          <w:sz w:val="28"/>
-          <w:szCs w:val="28"/>
-        </w:rPr>
-        <w:t xml:space="preserve">Ponad to </w:t>
-      </w:r>
-      <w:r>
-        <w:rPr>
-          <w:rFonts w:ascii="Arial" w:hAnsi="Arial" w:cs="Arial"/>
-          <w:sz w:val="28"/>
-          <w:szCs w:val="28"/>
-          <w:highlight w:val="red"/>
-        </w:rPr>
-        <w:t>organizmy</w:t>
-      </w:r>
-      <w:r>
-        <w:rPr>
-          <w:rFonts w:ascii="Arial" w:hAnsi="Arial" w:cs="Arial"/>
-          <w:sz w:val="28"/>
-          <w:szCs w:val="28"/>
-        </w:rPr>
-        <w:t xml:space="preserve"> </w:t>
-      </w:r>
-      <w:r>
-        <w:rPr>
-          <w:rFonts w:ascii="Arial" w:hAnsi="Arial" w:cs="Arial"/>
-          <w:sz w:val="28"/>
-          <w:szCs w:val="28"/>
-          <w:highlight w:val="yellow"/>
-        </w:rPr>
-        <w:t>dzielimy</w:t>
-      </w:r>
-      <w:r>
-        <w:rPr>
-          <w:rFonts w:ascii="Arial" w:hAnsi="Arial" w:cs="Arial"/>
-          <w:sz w:val="28"/>
-          <w:szCs w:val="28"/>
-        </w:rPr>
-        <w:t xml:space="preserve"> na </w:t>
-      </w:r>
-      <w:r>
-        <w:rPr>
-          <w:rFonts w:ascii="Arial" w:hAnsi="Arial" w:cs="Arial"/>
-          <w:sz w:val="28"/>
-          <w:szCs w:val="28"/>
-          <w:highlight w:val="red"/>
-        </w:rPr>
-        <w:t>Rośliny</w:t>
-      </w:r>
-      <w:r>
-        <w:rPr>
-          <w:rFonts w:ascii="Arial" w:hAnsi="Arial" w:cs="Arial"/>
-          <w:sz w:val="28"/>
-          <w:szCs w:val="28"/>
-        </w:rPr>
-        <w:t xml:space="preserve"> i </w:t>
-      </w:r>
-      <w:r>
-        <w:rPr>
-          <w:rFonts w:ascii="Arial" w:hAnsi="Arial" w:cs="Arial"/>
-          <w:sz w:val="28"/>
-          <w:szCs w:val="28"/>
-          <w:highlight w:val="red"/>
-        </w:rPr>
-        <w:t>Zwierzęta</w:t>
-      </w:r>
-      <w:r>
-        <w:rPr>
-          <w:rFonts w:ascii="Arial" w:hAnsi="Arial" w:cs="Arial"/>
-          <w:sz w:val="28"/>
-          <w:szCs w:val="28"/>
-        </w:rPr>
-        <w:t xml:space="preserve">. </w:t>
-      </w:r>
-      <w:r>
-        <w:rPr>
-          <w:rFonts w:ascii="Arial" w:hAnsi="Arial" w:cs="Arial"/>
-          <w:sz w:val="28"/>
-          <w:szCs w:val="28"/>
-          <w:highlight w:val="red"/>
-        </w:rPr>
-        <w:t>Rośliny</w:t>
-      </w:r>
-      <w:r>
-        <w:rPr>
-          <w:rFonts w:ascii="Arial" w:hAnsi="Arial" w:cs="Arial"/>
-          <w:sz w:val="28"/>
-          <w:szCs w:val="28"/>
-        </w:rPr>
-        <w:t xml:space="preserve"> </w:t>
-      </w:r>
-      <w:r>
-        <w:rPr>
-          <w:rFonts w:ascii="Arial" w:hAnsi="Arial" w:cs="Arial"/>
-          <w:sz w:val="28"/>
-          <w:szCs w:val="28"/>
-          <w:highlight w:val="cyan"/>
-        </w:rPr>
-        <w:t>nie mogą się poruszać</w:t>
-      </w:r>
-      <w:r>
-        <w:rPr>
-          <w:rFonts w:ascii="Arial" w:hAnsi="Arial" w:cs="Arial"/>
-          <w:sz w:val="28"/>
-          <w:szCs w:val="28"/>
-        </w:rPr>
-        <w:t xml:space="preserve"> ale mogą się </w:t>
-      </w:r>
-      <w:r>
-        <w:rPr>
-          <w:rFonts w:ascii="Arial" w:hAnsi="Arial" w:cs="Arial"/>
-          <w:sz w:val="28"/>
-          <w:szCs w:val="28"/>
-          <w:highlight w:val="cyan"/>
-        </w:rPr>
-        <w:t>rozmnażać samoczynnie</w:t>
-      </w:r>
-      <w:r>
-        <w:rPr>
-          <w:rFonts w:ascii="Arial" w:hAnsi="Arial" w:cs="Arial"/>
-          <w:sz w:val="28"/>
-          <w:szCs w:val="28"/>
-        </w:rPr>
-        <w:t>.</w:t>
-      </w:r>
     </w:p>
     <w:p>
       <w:pPr>
         <w:ind w:firstLine="708"/>
-        <w:rPr>
-          <w:rFonts w:ascii="Arial" w:hAnsi="Arial" w:cs="Arial"/>
-          <w:sz w:val="28"/>
-          <w:szCs w:val="28"/>
+        <w:jc w:val="center"/>
+        <w:rPr>
+          <w:rFonts w:ascii="Arial" w:hAnsi="Arial" w:cs="Arial"/>
+          <w:sz w:val="48"/>
+          <w:szCs w:val="48"/>
         </w:rPr>
       </w:pPr>
       <w:r>
         <w:rPr>
           <w:rFonts w:ascii="Arial" w:hAnsi="Arial" w:cs="Arial"/>
-          <w:sz w:val="28"/>
-          <w:szCs w:val="28"/>
-        </w:rPr>
-        <w:t xml:space="preserve"> </w:t>
-      </w:r>
-      <w:r>
-        <w:rPr>
-          <w:rFonts w:ascii="Arial" w:hAnsi="Arial" w:cs="Arial"/>
-          <w:sz w:val="28"/>
-          <w:szCs w:val="28"/>
-          <w:highlight w:val="red"/>
-        </w:rPr>
-        <w:t>Zwierzęta</w:t>
-      </w:r>
-      <w:r>
-        <w:rPr>
-          <w:rFonts w:ascii="Arial" w:hAnsi="Arial" w:cs="Arial"/>
-          <w:sz w:val="28"/>
-          <w:szCs w:val="28"/>
-        </w:rPr>
-        <w:t xml:space="preserve"> zaś </w:t>
-      </w:r>
-      <w:r>
-        <w:rPr>
-          <w:rFonts w:ascii="Arial" w:hAnsi="Arial" w:cs="Arial"/>
-          <w:sz w:val="28"/>
-          <w:szCs w:val="28"/>
-        </w:rPr>
-        <w:t>mogą się poruszać</w:t>
-      </w:r>
-      <w:r>
-        <w:rPr>
-          <w:rFonts w:ascii="Arial" w:hAnsi="Arial" w:cs="Arial"/>
-          <w:sz w:val="28"/>
-          <w:szCs w:val="28"/>
-        </w:rPr>
-        <w:t xml:space="preserve"> a </w:t>
-      </w:r>
-      <w:r>
-        <w:rPr>
-          <w:rFonts w:ascii="Arial" w:hAnsi="Arial" w:cs="Arial"/>
-          <w:sz w:val="28"/>
-          <w:szCs w:val="28"/>
-          <w:highlight w:val="yellow"/>
-        </w:rPr>
-        <w:t>przy spotkaniu z innym zwierzęciem</w:t>
-      </w:r>
-      <w:r>
-        <w:rPr>
-          <w:rFonts w:ascii="Arial" w:hAnsi="Arial" w:cs="Arial"/>
-          <w:sz w:val="28"/>
-          <w:szCs w:val="28"/>
-        </w:rPr>
-        <w:t xml:space="preserve"> na jednym polu, dochodzi do </w:t>
-      </w:r>
-      <w:r>
-        <w:rPr>
-          <w:rFonts w:ascii="Arial" w:hAnsi="Arial" w:cs="Arial"/>
-          <w:sz w:val="28"/>
-          <w:szCs w:val="28"/>
-          <w:highlight w:val="cyan"/>
-        </w:rPr>
-        <w:t>interakcji</w:t>
-      </w:r>
-      <w:r>
-        <w:rPr>
-          <w:rFonts w:ascii="Arial" w:hAnsi="Arial" w:cs="Arial"/>
-          <w:sz w:val="28"/>
-          <w:szCs w:val="28"/>
-        </w:rPr>
-        <w:t>:</w:t>
-      </w:r>
-    </w:p>
-    <w:p>
-      <w:pPr>
-        <w:rPr>
-          <w:rFonts w:ascii="Arial" w:hAnsi="Arial" w:cs="Arial"/>
-          <w:sz w:val="28"/>
-          <w:szCs w:val="28"/>
-        </w:rPr>
-      </w:pPr>
-      <w:r>
-        <w:rPr>
-          <w:rFonts w:ascii="Arial" w:hAnsi="Arial" w:cs="Arial"/>
-          <w:sz w:val="28"/>
-          <w:szCs w:val="28"/>
-        </w:rPr>
-        <w:sym w:font="Symbol" w:char="F0B7"/>
-      </w:r>
-      <w:r>
-        <w:rPr>
-          <w:rFonts w:ascii="Arial" w:hAnsi="Arial" w:cs="Arial"/>
-          <w:sz w:val="28"/>
-          <w:szCs w:val="28"/>
-          <w:highlight w:val="red"/>
-        </w:rPr>
-        <w:t>Zwierzę</w:t>
-      </w:r>
-      <w:r>
-        <w:rPr>
-          <w:rFonts w:ascii="Arial" w:hAnsi="Arial" w:cs="Arial"/>
-          <w:sz w:val="28"/>
-          <w:szCs w:val="28"/>
-        </w:rPr>
-        <w:t xml:space="preserve"> &amp; </w:t>
-      </w:r>
-      <w:r>
-        <w:rPr>
-          <w:rFonts w:ascii="Arial" w:hAnsi="Arial" w:cs="Arial"/>
-          <w:sz w:val="28"/>
-          <w:szCs w:val="28"/>
-          <w:highlight w:val="red"/>
-        </w:rPr>
-        <w:t>zwierzę</w:t>
-      </w:r>
-      <w:r>
-        <w:rPr>
-          <w:rFonts w:ascii="Arial" w:hAnsi="Arial" w:cs="Arial"/>
-          <w:sz w:val="28"/>
-          <w:szCs w:val="28"/>
-        </w:rPr>
-        <w:t xml:space="preserve"> (</w:t>
-      </w:r>
-      <w:r>
-        <w:rPr>
-          <w:rFonts w:ascii="Arial" w:hAnsi="Arial" w:cs="Arial"/>
-          <w:sz w:val="28"/>
-          <w:szCs w:val="28"/>
-          <w:highlight w:val="yellow"/>
-        </w:rPr>
-        <w:t>różnych gatunków</w:t>
-      </w:r>
-      <w:r>
-        <w:rPr>
-          <w:rFonts w:ascii="Arial" w:hAnsi="Arial" w:cs="Arial"/>
-          <w:sz w:val="28"/>
-          <w:szCs w:val="28"/>
-        </w:rPr>
-        <w:t>) -</w:t>
-      </w:r>
-      <w:r>
-        <w:rPr>
-          <w:rFonts w:ascii="Arial" w:hAnsi="Arial" w:cs="Arial"/>
-          <w:sz w:val="28"/>
-          <w:szCs w:val="28"/>
-          <w:highlight w:val="cyan"/>
-        </w:rPr>
-        <w:t>Walczy</w:t>
-      </w:r>
-      <w:r>
-        <w:rPr>
-          <w:rFonts w:ascii="Arial" w:hAnsi="Arial" w:cs="Arial"/>
-          <w:sz w:val="28"/>
-          <w:szCs w:val="28"/>
-        </w:rPr>
-        <w:t xml:space="preserve"> i </w:t>
-      </w:r>
-      <w:r>
-        <w:rPr>
-          <w:rFonts w:ascii="Arial" w:hAnsi="Arial" w:cs="Arial"/>
-          <w:sz w:val="28"/>
-          <w:szCs w:val="28"/>
-          <w:highlight w:val="yellow"/>
-        </w:rPr>
-        <w:t>wygrywa to o większej</w:t>
-      </w:r>
-      <w:r>
-        <w:rPr>
-          <w:rFonts w:ascii="Arial" w:hAnsi="Arial" w:cs="Arial"/>
-          <w:sz w:val="28"/>
-          <w:szCs w:val="28"/>
-        </w:rPr>
-        <w:t xml:space="preserve"> </w:t>
-      </w:r>
-      <w:r>
-        <w:rPr>
-          <w:rFonts w:ascii="Arial" w:hAnsi="Arial" w:cs="Arial"/>
-          <w:sz w:val="28"/>
-          <w:szCs w:val="28"/>
-          <w:highlight w:val="magenta"/>
-        </w:rPr>
-        <w:t>sile</w:t>
-      </w:r>
-      <w:r>
-        <w:rPr>
-          <w:rFonts w:ascii="Arial" w:hAnsi="Arial" w:cs="Arial"/>
-          <w:sz w:val="28"/>
-          <w:szCs w:val="28"/>
-        </w:rPr>
-        <w:t>.</w:t>
-      </w:r>
-      <w:r>
-        <w:rPr>
-          <w:rFonts w:ascii="Arial" w:hAnsi="Arial" w:cs="Arial"/>
-          <w:sz w:val="28"/>
-          <w:szCs w:val="28"/>
-        </w:rPr>
-        <w:t xml:space="preserve"> </w:t>
-      </w:r>
-    </w:p>
-    <w:p>
-      <w:pPr>
-        <w:rPr>
-          <w:rFonts w:ascii="Arial" w:hAnsi="Arial" w:cs="Arial"/>
-          <w:sz w:val="28"/>
-          <w:szCs w:val="28"/>
-        </w:rPr>
-      </w:pPr>
-      <w:r>
-        <w:rPr>
-          <w:rFonts w:ascii="Arial" w:hAnsi="Arial" w:cs="Arial"/>
-          <w:sz w:val="28"/>
-          <w:szCs w:val="28"/>
-        </w:rPr>
-        <w:sym w:font="Symbol" w:char="F0B7"/>
-      </w:r>
-      <w:r>
-        <w:rPr>
-          <w:rFonts w:ascii="Arial" w:hAnsi="Arial" w:cs="Arial"/>
-          <w:sz w:val="28"/>
-          <w:szCs w:val="28"/>
-          <w:highlight w:val="red"/>
-        </w:rPr>
-        <w:t>Zwierzę</w:t>
-      </w:r>
-      <w:r>
-        <w:rPr>
-          <w:rFonts w:ascii="Arial" w:hAnsi="Arial" w:cs="Arial"/>
-          <w:sz w:val="28"/>
-          <w:szCs w:val="28"/>
-        </w:rPr>
-        <w:t xml:space="preserve"> &amp; </w:t>
-      </w:r>
-      <w:r>
-        <w:rPr>
-          <w:rFonts w:ascii="Arial" w:hAnsi="Arial" w:cs="Arial"/>
-          <w:sz w:val="28"/>
-          <w:szCs w:val="28"/>
-          <w:highlight w:val="red"/>
-        </w:rPr>
-        <w:t>zwierzę</w:t>
-      </w:r>
-      <w:r>
-        <w:rPr>
-          <w:rFonts w:ascii="Arial" w:hAnsi="Arial" w:cs="Arial"/>
-          <w:sz w:val="28"/>
-          <w:szCs w:val="28"/>
-        </w:rPr>
-        <w:t xml:space="preserve"> (</w:t>
-      </w:r>
-      <w:r>
-        <w:rPr>
-          <w:rFonts w:ascii="Arial" w:hAnsi="Arial" w:cs="Arial"/>
-          <w:sz w:val="28"/>
-          <w:szCs w:val="28"/>
-          <w:highlight w:val="yellow"/>
-        </w:rPr>
-        <w:t>tego samego gatunku</w:t>
-      </w:r>
-      <w:r>
-        <w:rPr>
-          <w:rFonts w:ascii="Arial" w:hAnsi="Arial" w:cs="Arial"/>
-          <w:sz w:val="28"/>
-          <w:szCs w:val="28"/>
-        </w:rPr>
-        <w:t xml:space="preserve">) - </w:t>
-      </w:r>
-      <w:r>
-        <w:rPr>
-          <w:rFonts w:ascii="Arial" w:hAnsi="Arial" w:cs="Arial"/>
-          <w:sz w:val="28"/>
-          <w:szCs w:val="28"/>
-          <w:highlight w:val="cyan"/>
-        </w:rPr>
-        <w:t>rozmnażają się</w:t>
-      </w:r>
-      <w:r>
-        <w:rPr>
-          <w:rFonts w:ascii="Arial" w:hAnsi="Arial" w:cs="Arial"/>
-          <w:sz w:val="28"/>
-          <w:szCs w:val="28"/>
-        </w:rPr>
-        <w:t xml:space="preserve"> i </w:t>
-      </w:r>
-      <w:r>
-        <w:rPr>
-          <w:rFonts w:ascii="Arial" w:hAnsi="Arial" w:cs="Arial"/>
-          <w:sz w:val="28"/>
-          <w:szCs w:val="28"/>
-          <w:highlight w:val="cyan"/>
-        </w:rPr>
-        <w:t>powstaje</w:t>
-      </w:r>
-      <w:r>
-        <w:rPr>
-          <w:rFonts w:ascii="Arial" w:hAnsi="Arial" w:cs="Arial"/>
-          <w:sz w:val="28"/>
-          <w:szCs w:val="28"/>
-        </w:rPr>
-        <w:t xml:space="preserve"> </w:t>
-      </w:r>
-      <w:r>
-        <w:rPr>
-          <w:rFonts w:ascii="Arial" w:hAnsi="Arial" w:cs="Arial"/>
-          <w:sz w:val="28"/>
-          <w:szCs w:val="28"/>
-          <w:highlight w:val="red"/>
-        </w:rPr>
-        <w:t>zwierzę</w:t>
-      </w:r>
-      <w:r>
-        <w:rPr>
-          <w:rFonts w:ascii="Arial" w:hAnsi="Arial" w:cs="Arial"/>
-          <w:sz w:val="28"/>
-          <w:szCs w:val="28"/>
-        </w:rPr>
-        <w:t xml:space="preserve"> </w:t>
-      </w:r>
-      <w:r>
-        <w:rPr>
-          <w:rFonts w:ascii="Arial" w:hAnsi="Arial" w:cs="Arial"/>
-          <w:sz w:val="28"/>
-          <w:szCs w:val="28"/>
-          <w:highlight w:val="yellow"/>
-        </w:rPr>
-        <w:t>tego gatunku</w:t>
-      </w:r>
-      <w:r>
-        <w:rPr>
-          <w:rFonts w:ascii="Arial" w:hAnsi="Arial" w:cs="Arial"/>
-          <w:sz w:val="28"/>
-          <w:szCs w:val="28"/>
-        </w:rPr>
-        <w:t>.</w:t>
-      </w:r>
-    </w:p>
-    <w:p>
-      <w:pPr>
-        <w:rPr>
-          <w:rFonts w:ascii="Arial" w:hAnsi="Arial" w:cs="Arial"/>
-          <w:sz w:val="28"/>
-          <w:szCs w:val="28"/>
-        </w:rPr>
-      </w:pPr>
-      <w:r>
-        <w:rPr>
-          <w:rFonts w:ascii="Arial" w:hAnsi="Arial" w:cs="Arial"/>
-          <w:sz w:val="28"/>
-          <w:szCs w:val="28"/>
-        </w:rPr>
-        <w:sym w:font="Symbol" w:char="F0B7"/>
-      </w:r>
-      <w:r>
-        <w:rPr>
-          <w:rFonts w:ascii="Arial" w:hAnsi="Arial" w:cs="Arial"/>
-          <w:sz w:val="28"/>
-          <w:szCs w:val="28"/>
-          <w:highlight w:val="red"/>
-        </w:rPr>
-        <w:t>Zwierzę</w:t>
-      </w:r>
-      <w:r>
-        <w:rPr>
-          <w:rFonts w:ascii="Arial" w:hAnsi="Arial" w:cs="Arial"/>
-          <w:sz w:val="28"/>
-          <w:szCs w:val="28"/>
-        </w:rPr>
-        <w:t xml:space="preserve"> &amp; </w:t>
-      </w:r>
-      <w:r>
-        <w:rPr>
-          <w:rFonts w:ascii="Arial" w:hAnsi="Arial" w:cs="Arial"/>
-          <w:sz w:val="28"/>
-          <w:szCs w:val="28"/>
-          <w:highlight w:val="red"/>
-        </w:rPr>
-        <w:t>Roślina</w:t>
-      </w:r>
-      <w:r>
-        <w:rPr>
-          <w:rFonts w:ascii="Arial" w:hAnsi="Arial" w:cs="Arial"/>
-          <w:sz w:val="28"/>
-          <w:szCs w:val="28"/>
-        </w:rPr>
-        <w:t xml:space="preserve"> -</w:t>
-      </w:r>
-      <w:r>
-        <w:rPr>
-          <w:rFonts w:ascii="Arial" w:hAnsi="Arial" w:cs="Arial"/>
-          <w:sz w:val="28"/>
-          <w:szCs w:val="28"/>
-          <w:highlight w:val="yellow"/>
-        </w:rPr>
-        <w:t>Jeśli zwierzę jest roślinożercą</w:t>
-      </w:r>
-      <w:r>
-        <w:rPr>
-          <w:rFonts w:ascii="Arial" w:hAnsi="Arial" w:cs="Arial"/>
-          <w:sz w:val="28"/>
-          <w:szCs w:val="28"/>
-        </w:rPr>
-        <w:t xml:space="preserve"> to </w:t>
-      </w:r>
-      <w:r>
-        <w:rPr>
-          <w:rFonts w:ascii="Arial" w:hAnsi="Arial" w:cs="Arial"/>
-          <w:sz w:val="28"/>
-          <w:szCs w:val="28"/>
-          <w:highlight w:val="cyan"/>
-        </w:rPr>
-        <w:t>zjada</w:t>
-      </w:r>
-      <w:r>
-        <w:rPr>
-          <w:rFonts w:ascii="Arial" w:hAnsi="Arial" w:cs="Arial"/>
-          <w:sz w:val="28"/>
-          <w:szCs w:val="28"/>
-        </w:rPr>
-        <w:t xml:space="preserve"> </w:t>
-      </w:r>
-      <w:r>
-        <w:rPr>
-          <w:rFonts w:ascii="Arial" w:hAnsi="Arial" w:cs="Arial"/>
-          <w:sz w:val="28"/>
-          <w:szCs w:val="28"/>
-          <w:highlight w:val="red"/>
-        </w:rPr>
-        <w:t>Roślinę</w:t>
-      </w:r>
-      <w:r>
-        <w:rPr>
-          <w:rFonts w:ascii="Arial" w:hAnsi="Arial" w:cs="Arial"/>
-          <w:sz w:val="28"/>
-          <w:szCs w:val="28"/>
-        </w:rPr>
-        <w:t>.</w:t>
+          <w:b/>
+          <w:sz w:val="48"/>
+          <w:szCs w:val="48"/>
+        </w:rPr>
+        <w:t>ETAP 2</w:t>
+      </w:r>
+      <w:r>
+        <w:rPr>
+          <w:rFonts w:ascii="Arial" w:hAnsi="Arial" w:cs="Arial"/>
+          <w:sz w:val="48"/>
+          <w:szCs w:val="48"/>
+        </w:rPr>
+        <w:t xml:space="preserve"> – </w:t>
+      </w:r>
+      <w:r>
+        <w:rPr>
+          <w:rFonts w:ascii="Arial" w:hAnsi="Arial" w:cs="Arial"/>
+          <w:sz w:val="48"/>
+          <w:szCs w:val="48"/>
+        </w:rPr>
+        <w:t>Szczegółowy opis wymagań</w:t>
       </w:r>
     </w:p>
     <w:p>
       <w:pPr>
         <w:ind w:firstLine="708"/>
-        <w:rPr>
-          <w:rFonts w:ascii="Arial" w:hAnsi="Arial" w:cs="Arial"/>
-          <w:sz w:val="28"/>
-          <w:szCs w:val="28"/>
+        <w:jc w:val="center"/>
+        <w:rPr>
+          <w:rFonts w:ascii="Arial" w:hAnsi="Arial" w:cs="Arial"/>
+          <w:sz w:val="48"/>
+          <w:szCs w:val="48"/>
         </w:rPr>
       </w:pPr>
-      <w:r>
-        <w:rPr>
-          <w:rFonts w:ascii="Arial" w:hAnsi="Arial" w:cs="Arial"/>
-          <w:sz w:val="28"/>
-          <w:szCs w:val="28"/>
-        </w:rPr>
-        <w:t xml:space="preserve">Ponad to jest </w:t>
-      </w:r>
-      <w:r>
-        <w:rPr>
-          <w:rFonts w:ascii="Arial" w:hAnsi="Arial" w:cs="Arial"/>
-          <w:sz w:val="28"/>
-          <w:szCs w:val="28"/>
-          <w:highlight w:val="red"/>
-        </w:rPr>
-        <w:t>organizm</w:t>
-      </w:r>
-      <w:r>
-        <w:rPr>
-          <w:rFonts w:ascii="Arial" w:hAnsi="Arial" w:cs="Arial"/>
-          <w:sz w:val="28"/>
-          <w:szCs w:val="28"/>
-        </w:rPr>
-        <w:t xml:space="preserve"> '</w:t>
-      </w:r>
-      <w:r>
-        <w:rPr>
-          <w:rFonts w:ascii="Arial" w:hAnsi="Arial" w:cs="Arial"/>
-          <w:sz w:val="28"/>
-          <w:szCs w:val="28"/>
-          <w:highlight w:val="red"/>
-        </w:rPr>
-        <w:t>człowiek</w:t>
-      </w:r>
-      <w:r>
-        <w:rPr>
-          <w:rFonts w:ascii="Arial" w:hAnsi="Arial" w:cs="Arial"/>
-          <w:sz w:val="28"/>
-          <w:szCs w:val="28"/>
-        </w:rPr>
-        <w:t xml:space="preserve">' którym steruje </w:t>
-      </w:r>
-      <w:r>
-        <w:rPr>
-          <w:rFonts w:ascii="Arial" w:hAnsi="Arial" w:cs="Arial"/>
-          <w:sz w:val="28"/>
-          <w:szCs w:val="28"/>
-          <w:highlight w:val="green"/>
-        </w:rPr>
-        <w:t>gracz</w:t>
-      </w:r>
-      <w:r>
-        <w:rPr>
-          <w:rFonts w:ascii="Arial" w:hAnsi="Arial" w:cs="Arial"/>
-          <w:sz w:val="28"/>
-          <w:szCs w:val="28"/>
-        </w:rPr>
-        <w:t xml:space="preserve">. Nasz </w:t>
-      </w:r>
-      <w:r>
-        <w:rPr>
-          <w:rFonts w:ascii="Arial" w:hAnsi="Arial" w:cs="Arial"/>
-          <w:sz w:val="28"/>
-          <w:szCs w:val="28"/>
-          <w:highlight w:val="red"/>
-        </w:rPr>
-        <w:t>człowiek</w:t>
-      </w:r>
-      <w:r>
-        <w:rPr>
-          <w:rFonts w:ascii="Arial" w:hAnsi="Arial" w:cs="Arial"/>
-          <w:sz w:val="28"/>
-          <w:szCs w:val="28"/>
-        </w:rPr>
-        <w:t xml:space="preserve"> posiada </w:t>
-      </w:r>
-      <w:r>
-        <w:rPr>
-          <w:rFonts w:ascii="Arial" w:hAnsi="Arial" w:cs="Arial"/>
-          <w:sz w:val="28"/>
-          <w:szCs w:val="28"/>
-          <w:highlight w:val="cyan"/>
-        </w:rPr>
-        <w:t>specjalne umiejętności</w:t>
-      </w:r>
-      <w:r>
-        <w:rPr>
-          <w:rFonts w:ascii="Arial" w:hAnsi="Arial" w:cs="Arial"/>
-          <w:sz w:val="28"/>
-          <w:szCs w:val="28"/>
-        </w:rPr>
-        <w:t xml:space="preserve"> takie jak:</w:t>
-      </w:r>
-    </w:p>
-    <w:p>
-      <w:pPr>
-        <w:rPr>
-          <w:rFonts w:ascii="Arial" w:hAnsi="Arial" w:cs="Arial"/>
-          <w:sz w:val="28"/>
-          <w:szCs w:val="28"/>
-        </w:rPr>
-      </w:pPr>
-      <w:r>
-        <w:rPr>
-          <w:rFonts w:ascii="Arial" w:hAnsi="Arial" w:cs="Arial"/>
-          <w:sz w:val="28"/>
-          <w:szCs w:val="28"/>
-        </w:rPr>
-        <w:sym w:font="Symbol" w:char="F0B7"/>
-      </w:r>
-      <w:r>
-        <w:rPr>
-          <w:rFonts w:ascii="Arial" w:hAnsi="Arial" w:cs="Arial"/>
-          <w:sz w:val="28"/>
-          <w:szCs w:val="28"/>
-        </w:rPr>
-        <w:t xml:space="preserve">Z </w:t>
-      </w:r>
-      <w:r>
-        <w:rPr>
-          <w:rFonts w:ascii="Arial" w:hAnsi="Arial" w:cs="Arial"/>
-          <w:sz w:val="28"/>
-          <w:szCs w:val="28"/>
-          <w:highlight w:val="yellow"/>
-        </w:rPr>
-        <w:t>pokonanych</w:t>
-      </w:r>
-      <w:r>
-        <w:rPr>
-          <w:rFonts w:ascii="Arial" w:hAnsi="Arial" w:cs="Arial"/>
-          <w:sz w:val="28"/>
-          <w:szCs w:val="28"/>
-        </w:rPr>
-        <w:t xml:space="preserve"> </w:t>
-      </w:r>
-      <w:r>
-        <w:rPr>
-          <w:rFonts w:ascii="Arial" w:hAnsi="Arial" w:cs="Arial"/>
-          <w:sz w:val="28"/>
-          <w:szCs w:val="28"/>
-          <w:highlight w:val="red"/>
-        </w:rPr>
-        <w:t>przeciwników</w:t>
-      </w:r>
-      <w:r>
-        <w:rPr>
-          <w:rFonts w:ascii="Arial" w:hAnsi="Arial" w:cs="Arial"/>
-          <w:sz w:val="28"/>
-          <w:szCs w:val="28"/>
-        </w:rPr>
-        <w:t xml:space="preserve"> podnosi </w:t>
-      </w:r>
-      <w:r>
-        <w:rPr>
-          <w:rFonts w:ascii="Arial" w:hAnsi="Arial" w:cs="Arial"/>
-          <w:sz w:val="28"/>
-          <w:szCs w:val="28"/>
-          <w:highlight w:val="red"/>
-        </w:rPr>
-        <w:t>przedmiot</w:t>
-      </w:r>
-      <w:r>
-        <w:rPr>
-          <w:rFonts w:ascii="Arial" w:hAnsi="Arial" w:cs="Arial"/>
-          <w:sz w:val="28"/>
-          <w:szCs w:val="28"/>
-        </w:rPr>
-        <w:t>.</w:t>
-      </w:r>
-    </w:p>
-    <w:p>
-      <w:pPr>
-        <w:rPr>
-          <w:rFonts w:ascii="Arial" w:hAnsi="Arial" w:cs="Arial"/>
-          <w:sz w:val="28"/>
-          <w:szCs w:val="28"/>
-        </w:rPr>
-      </w:pPr>
-      <w:r>
-        <w:rPr>
-          <w:rFonts w:ascii="Arial" w:hAnsi="Arial" w:cs="Arial"/>
-          <w:sz w:val="28"/>
-          <w:szCs w:val="28"/>
-        </w:rPr>
-        <w:sym w:font="Symbol" w:char="F0B7"/>
-      </w:r>
-      <w:r>
-        <w:rPr>
-          <w:rFonts w:ascii="Arial" w:hAnsi="Arial" w:cs="Arial"/>
-          <w:sz w:val="28"/>
-          <w:szCs w:val="28"/>
-        </w:rPr>
-        <w:t xml:space="preserve">Może </w:t>
-      </w:r>
-      <w:r>
-        <w:rPr>
-          <w:rFonts w:ascii="Arial" w:hAnsi="Arial" w:cs="Arial"/>
-          <w:sz w:val="28"/>
-          <w:szCs w:val="28"/>
-          <w:highlight w:val="cyan"/>
-        </w:rPr>
-        <w:t>stworzyć</w:t>
-      </w:r>
-      <w:r>
-        <w:rPr>
-          <w:rFonts w:ascii="Arial" w:hAnsi="Arial" w:cs="Arial"/>
-          <w:sz w:val="28"/>
-          <w:szCs w:val="28"/>
-        </w:rPr>
-        <w:t xml:space="preserve"> z </w:t>
-      </w:r>
-      <w:r>
-        <w:rPr>
-          <w:rFonts w:ascii="Arial" w:hAnsi="Arial" w:cs="Arial"/>
-          <w:sz w:val="28"/>
-          <w:szCs w:val="28"/>
-          <w:highlight w:val="red"/>
-        </w:rPr>
-        <w:t>przedmiotów</w:t>
-      </w:r>
-      <w:r>
-        <w:rPr>
-          <w:rFonts w:ascii="Arial" w:hAnsi="Arial" w:cs="Arial"/>
-          <w:sz w:val="28"/>
-          <w:szCs w:val="28"/>
-        </w:rPr>
-        <w:t xml:space="preserve"> już posiadanych inne </w:t>
-      </w:r>
-      <w:r>
-        <w:rPr>
-          <w:rFonts w:ascii="Arial" w:hAnsi="Arial" w:cs="Arial"/>
-          <w:sz w:val="28"/>
-          <w:szCs w:val="28"/>
-          <w:highlight w:val="red"/>
-        </w:rPr>
-        <w:t>przedmioty</w:t>
-      </w:r>
-      <w:r>
-        <w:rPr>
-          <w:rFonts w:ascii="Arial" w:hAnsi="Arial" w:cs="Arial"/>
-          <w:sz w:val="28"/>
-          <w:szCs w:val="28"/>
-        </w:rPr>
-        <w:t xml:space="preserve"> </w:t>
-      </w:r>
-      <w:r>
-        <w:rPr>
-          <w:rFonts w:ascii="Arial" w:hAnsi="Arial" w:cs="Arial"/>
-          <w:sz w:val="28"/>
-          <w:szCs w:val="28"/>
-          <w:highlight w:val="yellow"/>
-        </w:rPr>
-        <w:t>kosztem jednej tury</w:t>
-      </w:r>
-      <w:r>
-        <w:rPr>
-          <w:rFonts w:ascii="Arial" w:hAnsi="Arial" w:cs="Arial"/>
-          <w:sz w:val="28"/>
-          <w:szCs w:val="28"/>
-        </w:rPr>
-        <w:t xml:space="preserve"> wytworzenia ich.</w:t>
-      </w:r>
     </w:p>
     <w:p>
       <w:pPr>
         <w:ind w:firstLine="708"/>
-        <w:rPr>
-          <w:rFonts w:ascii="Arial" w:hAnsi="Arial" w:cs="Arial"/>
-          <w:sz w:val="28"/>
-          <w:szCs w:val="28"/>
+        <w:jc w:val="center"/>
+        <w:rPr>
+          <w:rFonts w:ascii="Arial" w:hAnsi="Arial" w:cs="Arial"/>
+          <w:sz w:val="48"/>
+          <w:szCs w:val="48"/>
         </w:rPr>
       </w:pPr>
-      <w:r>
-        <w:rPr>
-          <w:rFonts w:ascii="Arial" w:hAnsi="Arial" w:cs="Arial"/>
-          <w:sz w:val="28"/>
-          <w:szCs w:val="28"/>
-          <w:highlight w:val="red"/>
-        </w:rPr>
-        <w:t>Przedmioty</w:t>
-      </w:r>
-      <w:r>
-        <w:rPr>
-          <w:rFonts w:ascii="Arial" w:hAnsi="Arial" w:cs="Arial"/>
-          <w:sz w:val="28"/>
-          <w:szCs w:val="28"/>
-        </w:rPr>
-        <w:t xml:space="preserve"> te służą do </w:t>
-      </w:r>
-      <w:r>
-        <w:rPr>
-          <w:rFonts w:ascii="Arial" w:hAnsi="Arial" w:cs="Arial"/>
-          <w:sz w:val="28"/>
-          <w:szCs w:val="28"/>
-          <w:highlight w:val="cyan"/>
-        </w:rPr>
-        <w:t>poprawy statystyk</w:t>
-      </w:r>
-      <w:r>
-        <w:rPr>
-          <w:rFonts w:ascii="Arial" w:hAnsi="Arial" w:cs="Arial"/>
-          <w:sz w:val="28"/>
-          <w:szCs w:val="28"/>
-        </w:rPr>
-        <w:t xml:space="preserve"> </w:t>
-      </w:r>
-      <w:r>
-        <w:rPr>
-          <w:rFonts w:ascii="Arial" w:hAnsi="Arial" w:cs="Arial"/>
-          <w:sz w:val="28"/>
-          <w:szCs w:val="28"/>
-          <w:highlight w:val="red"/>
-        </w:rPr>
-        <w:t>człowieka</w:t>
-      </w:r>
-      <w:r>
-        <w:rPr>
-          <w:rFonts w:ascii="Arial" w:hAnsi="Arial" w:cs="Arial"/>
-          <w:sz w:val="28"/>
-          <w:szCs w:val="28"/>
-        </w:rPr>
-        <w:t xml:space="preserve">, oraz przyznania </w:t>
-      </w:r>
-      <w:r>
-        <w:rPr>
-          <w:rFonts w:ascii="Arial" w:hAnsi="Arial" w:cs="Arial"/>
-          <w:sz w:val="28"/>
-          <w:szCs w:val="28"/>
-          <w:highlight w:val="cyan"/>
-        </w:rPr>
-        <w:t>bonusów</w:t>
-      </w:r>
-      <w:r>
-        <w:rPr>
-          <w:rFonts w:ascii="Arial" w:hAnsi="Arial" w:cs="Arial"/>
-          <w:sz w:val="28"/>
-          <w:szCs w:val="28"/>
-        </w:rPr>
-        <w:t xml:space="preserve"> takich jak:</w:t>
-      </w:r>
-    </w:p>
-    <w:p>
-      <w:pPr>
-        <w:rPr>
-          <w:rFonts w:ascii="Arial" w:hAnsi="Arial" w:cs="Arial"/>
-          <w:sz w:val="28"/>
-          <w:szCs w:val="28"/>
-        </w:rPr>
-      </w:pPr>
-      <w:r>
-        <w:rPr>
-          <w:rFonts w:ascii="Arial" w:hAnsi="Arial" w:cs="Arial"/>
-          <w:sz w:val="28"/>
-          <w:szCs w:val="28"/>
-        </w:rPr>
-        <w:sym w:font="Symbol" w:char="F0B7"/>
-      </w:r>
-      <w:r>
-        <w:rPr>
-          <w:rFonts w:ascii="Arial" w:hAnsi="Arial" w:cs="Arial"/>
-          <w:sz w:val="28"/>
-          <w:szCs w:val="28"/>
-          <w:highlight w:val="red"/>
-        </w:rPr>
-        <w:t>magiczny napój</w:t>
-      </w:r>
-      <w:r>
-        <w:rPr>
-          <w:rFonts w:ascii="Arial" w:hAnsi="Arial" w:cs="Arial"/>
-          <w:sz w:val="28"/>
-          <w:szCs w:val="28"/>
-        </w:rPr>
-        <w:t xml:space="preserve"> (</w:t>
-      </w:r>
-      <w:r>
-        <w:rPr>
-          <w:rFonts w:ascii="Arial" w:hAnsi="Arial" w:cs="Arial"/>
-          <w:sz w:val="28"/>
-          <w:szCs w:val="28"/>
-          <w:highlight w:val="cyan"/>
-        </w:rPr>
-        <w:t>Zwiększa</w:t>
-      </w:r>
-      <w:r>
-        <w:rPr>
-          <w:rFonts w:ascii="Arial" w:hAnsi="Arial" w:cs="Arial"/>
-          <w:sz w:val="28"/>
-          <w:szCs w:val="28"/>
-        </w:rPr>
-        <w:t xml:space="preserve"> </w:t>
-      </w:r>
-      <w:r>
-        <w:rPr>
-          <w:rFonts w:ascii="Arial" w:hAnsi="Arial" w:cs="Arial"/>
-          <w:sz w:val="28"/>
-          <w:szCs w:val="28"/>
-          <w:highlight w:val="red"/>
-        </w:rPr>
-        <w:t>siłę</w:t>
-      </w:r>
-      <w:r>
-        <w:rPr>
-          <w:rFonts w:ascii="Arial" w:hAnsi="Arial" w:cs="Arial"/>
-          <w:sz w:val="28"/>
-          <w:szCs w:val="28"/>
-        </w:rPr>
-        <w:t xml:space="preserve"> </w:t>
-      </w:r>
-      <w:r>
-        <w:rPr>
-          <w:rFonts w:ascii="Arial" w:hAnsi="Arial" w:cs="Arial"/>
-          <w:sz w:val="28"/>
-          <w:szCs w:val="28"/>
-          <w:highlight w:val="yellow"/>
-        </w:rPr>
-        <w:t>o 10 na 5 tur</w:t>
-      </w:r>
-      <w:r>
-        <w:rPr>
-          <w:rFonts w:ascii="Arial" w:hAnsi="Arial" w:cs="Arial"/>
-          <w:sz w:val="28"/>
-          <w:szCs w:val="28"/>
-        </w:rPr>
-        <w:t>)</w:t>
-      </w:r>
-    </w:p>
-    <w:p>
-      <w:pPr>
-        <w:rPr>
-          <w:rFonts w:ascii="Arial" w:hAnsi="Arial" w:cs="Arial"/>
-          <w:sz w:val="28"/>
-          <w:szCs w:val="28"/>
-        </w:rPr>
-      </w:pPr>
-      <w:r>
-        <w:rPr>
-          <w:rFonts w:ascii="Arial" w:hAnsi="Arial" w:cs="Arial"/>
-          <w:sz w:val="28"/>
-          <w:szCs w:val="28"/>
-        </w:rPr>
-        <w:lastRenderedPageBreak/>
-        <w:sym w:font="Symbol" w:char="F0B7"/>
-      </w:r>
-      <w:r>
-        <w:rPr>
-          <w:rFonts w:ascii="Arial" w:hAnsi="Arial" w:cs="Arial"/>
-          <w:sz w:val="28"/>
-          <w:szCs w:val="28"/>
-          <w:highlight w:val="red"/>
-        </w:rPr>
-        <w:t xml:space="preserve">Błogosławieństwo </w:t>
-      </w:r>
-      <w:proofErr w:type="spellStart"/>
-      <w:r>
-        <w:rPr>
-          <w:rFonts w:ascii="Arial" w:hAnsi="Arial" w:cs="Arial"/>
-          <w:sz w:val="28"/>
-          <w:szCs w:val="28"/>
-          <w:highlight w:val="red"/>
-        </w:rPr>
-        <w:t>Teutatesa</w:t>
-      </w:r>
-      <w:proofErr w:type="spellEnd"/>
-      <w:r>
-        <w:rPr>
-          <w:rFonts w:ascii="Arial" w:hAnsi="Arial" w:cs="Arial"/>
-          <w:sz w:val="28"/>
-          <w:szCs w:val="28"/>
-        </w:rPr>
-        <w:t xml:space="preserve"> (w przypadku </w:t>
-      </w:r>
-      <w:r>
-        <w:rPr>
-          <w:rFonts w:ascii="Arial" w:hAnsi="Arial" w:cs="Arial"/>
-          <w:sz w:val="28"/>
-          <w:szCs w:val="28"/>
-          <w:highlight w:val="yellow"/>
-        </w:rPr>
-        <w:t>konfrontacji</w:t>
-      </w:r>
-      <w:r>
-        <w:rPr>
-          <w:rFonts w:ascii="Arial" w:hAnsi="Arial" w:cs="Arial"/>
-          <w:sz w:val="28"/>
-          <w:szCs w:val="28"/>
-        </w:rPr>
-        <w:t xml:space="preserve"> z </w:t>
-      </w:r>
-      <w:r>
-        <w:rPr>
-          <w:rFonts w:ascii="Arial" w:hAnsi="Arial" w:cs="Arial"/>
-          <w:sz w:val="28"/>
-          <w:szCs w:val="28"/>
-          <w:highlight w:val="magenta"/>
-        </w:rPr>
-        <w:t>silniejszym</w:t>
-      </w:r>
-      <w:r>
-        <w:rPr>
-          <w:rFonts w:ascii="Arial" w:hAnsi="Arial" w:cs="Arial"/>
-          <w:sz w:val="28"/>
-          <w:szCs w:val="28"/>
-        </w:rPr>
-        <w:t xml:space="preserve"> </w:t>
-      </w:r>
-      <w:r>
-        <w:rPr>
-          <w:rFonts w:ascii="Arial" w:hAnsi="Arial" w:cs="Arial"/>
-          <w:sz w:val="28"/>
-          <w:szCs w:val="28"/>
-          <w:highlight w:val="red"/>
-        </w:rPr>
-        <w:t>przeciwnikiem</w:t>
-      </w:r>
-      <w:r>
-        <w:rPr>
-          <w:rFonts w:ascii="Arial" w:hAnsi="Arial" w:cs="Arial"/>
-          <w:sz w:val="28"/>
-          <w:szCs w:val="28"/>
-        </w:rPr>
-        <w:t xml:space="preserve"> nie umiera, a </w:t>
-      </w:r>
-      <w:r>
-        <w:rPr>
-          <w:rFonts w:ascii="Arial" w:hAnsi="Arial" w:cs="Arial"/>
-          <w:sz w:val="28"/>
-          <w:szCs w:val="28"/>
-          <w:highlight w:val="cyan"/>
-        </w:rPr>
-        <w:t>przesuwa się</w:t>
-      </w:r>
-      <w:r>
-        <w:rPr>
-          <w:rFonts w:ascii="Arial" w:hAnsi="Arial" w:cs="Arial"/>
-          <w:sz w:val="28"/>
-          <w:szCs w:val="28"/>
-        </w:rPr>
-        <w:t xml:space="preserve"> na </w:t>
-      </w:r>
-      <w:r>
-        <w:rPr>
-          <w:rFonts w:ascii="Arial" w:hAnsi="Arial" w:cs="Arial"/>
-          <w:sz w:val="28"/>
-          <w:szCs w:val="28"/>
-          <w:highlight w:val="magenta"/>
-        </w:rPr>
-        <w:t>sąsiednie wolne</w:t>
-      </w:r>
-      <w:r>
-        <w:rPr>
-          <w:rFonts w:ascii="Arial" w:hAnsi="Arial" w:cs="Arial"/>
-          <w:sz w:val="28"/>
-          <w:szCs w:val="28"/>
-          <w:highlight w:val="magenta"/>
-        </w:rPr>
-        <w:t xml:space="preserve"> </w:t>
-      </w:r>
-      <w:r>
-        <w:rPr>
-          <w:rFonts w:ascii="Arial" w:hAnsi="Arial" w:cs="Arial"/>
-          <w:sz w:val="28"/>
-          <w:szCs w:val="28"/>
-          <w:highlight w:val="magenta"/>
-        </w:rPr>
-        <w:t>pole</w:t>
-      </w:r>
-      <w:r>
-        <w:rPr>
-          <w:rFonts w:ascii="Arial" w:hAnsi="Arial" w:cs="Arial"/>
-          <w:sz w:val="28"/>
-          <w:szCs w:val="28"/>
-        </w:rPr>
-        <w:t>).</w:t>
-      </w:r>
-    </w:p>
-    <w:p>
-      <w:pPr>
-        <w:rPr>
-          <w:rFonts w:ascii="Arial" w:hAnsi="Arial" w:cs="Arial"/>
-          <w:sz w:val="28"/>
-          <w:szCs w:val="28"/>
-        </w:rPr>
-      </w:pPr>
-      <w:r>
-        <w:rPr>
-          <w:rFonts w:ascii="Arial" w:hAnsi="Arial" w:cs="Arial"/>
-          <w:sz w:val="28"/>
-          <w:szCs w:val="28"/>
-        </w:rPr>
-        <w:t xml:space="preserve">Tylko </w:t>
-      </w:r>
-      <w:r>
-        <w:rPr>
-          <w:rFonts w:ascii="Arial" w:hAnsi="Arial" w:cs="Arial"/>
-          <w:sz w:val="28"/>
-          <w:szCs w:val="28"/>
-          <w:highlight w:val="yellow"/>
-        </w:rPr>
-        <w:t>jeden</w:t>
-      </w:r>
-      <w:r>
-        <w:rPr>
-          <w:rFonts w:ascii="Arial" w:hAnsi="Arial" w:cs="Arial"/>
-          <w:sz w:val="28"/>
-          <w:szCs w:val="28"/>
-        </w:rPr>
-        <w:t xml:space="preserve"> </w:t>
-      </w:r>
-      <w:r>
-        <w:rPr>
-          <w:rFonts w:ascii="Arial" w:hAnsi="Arial" w:cs="Arial"/>
-          <w:sz w:val="28"/>
-          <w:szCs w:val="28"/>
-          <w:highlight w:val="red"/>
-        </w:rPr>
-        <w:t>bonus</w:t>
-      </w:r>
-      <w:r>
-        <w:rPr>
-          <w:rFonts w:ascii="Arial" w:hAnsi="Arial" w:cs="Arial"/>
-          <w:sz w:val="28"/>
-          <w:szCs w:val="28"/>
-        </w:rPr>
-        <w:t xml:space="preserve"> może być </w:t>
-      </w:r>
-      <w:r>
-        <w:rPr>
-          <w:rFonts w:ascii="Arial" w:hAnsi="Arial" w:cs="Arial"/>
-          <w:sz w:val="28"/>
-          <w:szCs w:val="28"/>
-          <w:highlight w:val="cyan"/>
-        </w:rPr>
-        <w:t>aktywny</w:t>
-      </w:r>
-      <w:r>
-        <w:rPr>
-          <w:rFonts w:ascii="Arial" w:hAnsi="Arial" w:cs="Arial"/>
-          <w:sz w:val="28"/>
-          <w:szCs w:val="28"/>
-        </w:rPr>
-        <w:t>.</w:t>
-      </w:r>
     </w:p>
     <w:p>
       <w:pPr>
         <w:ind w:firstLine="708"/>
-        <w:rPr>
-          <w:rFonts w:ascii="Arial" w:hAnsi="Arial" w:cs="Arial"/>
-          <w:sz w:val="28"/>
-          <w:szCs w:val="28"/>
+        <w:jc w:val="right"/>
+        <w:rPr>
+          <w:rFonts w:ascii="Arial" w:hAnsi="Arial" w:cs="Arial"/>
+          <w:b/>
+          <w:sz w:val="36"/>
+          <w:szCs w:val="36"/>
         </w:rPr>
       </w:pPr>
       <w:r>
         <w:rPr>
           <w:rFonts w:ascii="Arial" w:hAnsi="Arial" w:cs="Arial"/>
-          <w:sz w:val="28"/>
-          <w:szCs w:val="28"/>
-        </w:rPr>
-        <w:t xml:space="preserve">Wynikiem symulacji są : </w:t>
+          <w:b/>
+          <w:sz w:val="36"/>
+          <w:szCs w:val="36"/>
+        </w:rPr>
+        <w:t>Grupa 9</w:t>
       </w:r>
     </w:p>
     <w:p>
       <w:pPr>
         <w:ind w:firstLine="708"/>
-        <w:rPr>
-          <w:rFonts w:ascii="Arial" w:hAnsi="Arial" w:cs="Arial"/>
-          <w:sz w:val="28"/>
-          <w:szCs w:val="28"/>
+        <w:jc w:val="right"/>
+        <w:rPr>
+          <w:rFonts w:ascii="Arial" w:hAnsi="Arial" w:cs="Arial"/>
+          <w:i/>
+          <w:sz w:val="32"/>
+          <w:szCs w:val="32"/>
         </w:rPr>
       </w:pPr>
       <w:r>
         <w:rPr>
           <w:rFonts w:ascii="Arial" w:hAnsi="Arial" w:cs="Arial"/>
-          <w:sz w:val="28"/>
-          <w:szCs w:val="28"/>
-        </w:rPr>
-        <w:sym w:font="Symbol" w:char="F0B7"/>
-      </w:r>
-      <w:r>
-        <w:rPr>
-          <w:rFonts w:ascii="Arial" w:hAnsi="Arial" w:cs="Arial"/>
-          <w:sz w:val="28"/>
-          <w:szCs w:val="28"/>
-          <w:highlight w:val="red"/>
-        </w:rPr>
-        <w:t>Wyniki starć</w:t>
+          <w:i/>
+          <w:sz w:val="32"/>
+          <w:szCs w:val="32"/>
+        </w:rPr>
+        <w:t>Dominik Bartkowski</w:t>
       </w:r>
     </w:p>
     <w:p>
       <w:pPr>
         <w:ind w:firstLine="708"/>
+        <w:jc w:val="right"/>
         <w:rPr>
           <w:rFonts w:ascii="Arial" w:hAnsi="Arial" w:cs="Arial"/>
           <w:sz w:val="28"/>
@@ -1631,9 +310,1603 @@
       <w:r>
         <w:rPr>
           <w:rFonts w:ascii="Arial" w:hAnsi="Arial" w:cs="Arial"/>
-          <w:sz w:val="28"/>
-          <w:szCs w:val="28"/>
-        </w:rPr>
+          <w:i/>
+          <w:sz w:val="32"/>
+          <w:szCs w:val="32"/>
+        </w:rPr>
+        <w:t xml:space="preserve">Przemysław </w:t>
+      </w:r>
+      <w:proofErr w:type="spellStart"/>
+      <w:r>
+        <w:rPr>
+          <w:rFonts w:ascii="Arial" w:hAnsi="Arial" w:cs="Arial"/>
+          <w:i/>
+          <w:sz w:val="32"/>
+          <w:szCs w:val="32"/>
+        </w:rPr>
+        <w:t>Rybaczu</w:t>
+      </w:r>
+      <w:r>
+        <w:rPr>
+          <w:rFonts w:ascii="Arial" w:hAnsi="Arial" w:cs="Arial"/>
+          <w:i/>
+          <w:sz w:val="32"/>
+          <w:szCs w:val="32"/>
+        </w:rPr>
+        <w:t>k</w:t>
+      </w:r>
+      <w:proofErr w:type="spellEnd"/>
+    </w:p>
+    <w:p>
+      <w:pPr>
+        <w:ind w:firstLine="708"/>
+        <w:jc w:val="center"/>
+        <w:rPr>
+          <w:rFonts w:ascii="Arial" w:hAnsi="Arial" w:cs="Arial"/>
+          <w:sz w:val="44"/>
+          <w:szCs w:val="44"/>
+        </w:rPr>
+      </w:pPr>
+      <w:r>
+        <w:rPr>
+          <w:rFonts w:ascii="Arial" w:hAnsi="Arial" w:cs="Arial"/>
+          <w:sz w:val="44"/>
+          <w:szCs w:val="44"/>
+        </w:rPr>
+        <w:lastRenderedPageBreak/>
+        <w:t>ANALIZA CZASOWNIKOWO-RZECZOWNIKOWA</w:t>
+      </w:r>
+    </w:p>
+    <w:p>
+      <w:pPr>
+        <w:ind w:firstLine="708"/>
+        <w:rPr>
+          <w:rFonts w:ascii="Arial" w:hAnsi="Arial" w:cs="Arial"/>
+          <w:sz w:val="28"/>
+          <w:szCs w:val="28"/>
+        </w:rPr>
+      </w:pPr>
+      <w:r>
+        <w:rPr>
+          <w:rFonts w:ascii="Arial" w:hAnsi="Arial" w:cs="Arial"/>
+          <w:sz w:val="28"/>
+          <w:szCs w:val="28"/>
+          <w:highlight w:val="cyan"/>
+        </w:rPr>
+        <w:t>Tworzymy</w:t>
+      </w:r>
+      <w:r>
+        <w:rPr>
+          <w:rFonts w:ascii="Arial" w:hAnsi="Arial" w:cs="Arial"/>
+          <w:sz w:val="28"/>
+          <w:szCs w:val="28"/>
+        </w:rPr>
+        <w:t xml:space="preserve"> wirtualny </w:t>
+      </w:r>
+      <w:r>
+        <w:rPr>
+          <w:rFonts w:ascii="Arial" w:hAnsi="Arial" w:cs="Arial"/>
+          <w:sz w:val="28"/>
+          <w:szCs w:val="28"/>
+          <w:highlight w:val="red"/>
+        </w:rPr>
+        <w:t xml:space="preserve">świat na planszy typu </w:t>
+      </w:r>
+      <w:proofErr w:type="spellStart"/>
+      <w:r>
+        <w:rPr>
+          <w:rFonts w:ascii="Arial" w:hAnsi="Arial" w:cs="Arial"/>
+          <w:sz w:val="28"/>
+          <w:szCs w:val="28"/>
+          <w:highlight w:val="red"/>
+        </w:rPr>
+        <w:t>Hex</w:t>
+      </w:r>
+      <w:proofErr w:type="spellEnd"/>
+      <w:r>
+        <w:rPr>
+          <w:rFonts w:ascii="Arial" w:hAnsi="Arial" w:cs="Arial"/>
+          <w:sz w:val="28"/>
+          <w:szCs w:val="28"/>
+          <w:highlight w:val="red"/>
+        </w:rPr>
+        <w:t>-a</w:t>
+      </w:r>
+      <w:r>
+        <w:rPr>
+          <w:rFonts w:ascii="Arial" w:hAnsi="Arial" w:cs="Arial"/>
+          <w:sz w:val="28"/>
+          <w:szCs w:val="28"/>
+        </w:rPr>
+        <w:t xml:space="preserve">. W świecie będą </w:t>
+      </w:r>
+      <w:r>
+        <w:rPr>
+          <w:rFonts w:ascii="Arial" w:hAnsi="Arial" w:cs="Arial"/>
+          <w:sz w:val="28"/>
+          <w:szCs w:val="28"/>
+          <w:highlight w:val="red"/>
+        </w:rPr>
+        <w:t>organizmy</w:t>
+      </w:r>
+      <w:r>
+        <w:rPr>
+          <w:rFonts w:ascii="Arial" w:hAnsi="Arial" w:cs="Arial"/>
+          <w:sz w:val="28"/>
+          <w:szCs w:val="28"/>
+        </w:rPr>
+        <w:t xml:space="preserve"> posiadające swoje </w:t>
+      </w:r>
+      <w:r>
+        <w:rPr>
+          <w:rFonts w:ascii="Arial" w:hAnsi="Arial" w:cs="Arial"/>
+          <w:sz w:val="28"/>
+          <w:szCs w:val="28"/>
+          <w:highlight w:val="cyan"/>
+        </w:rPr>
+        <w:t>właściwości</w:t>
+      </w:r>
+      <w:r>
+        <w:rPr>
+          <w:rFonts w:ascii="Arial" w:hAnsi="Arial" w:cs="Arial"/>
+          <w:sz w:val="28"/>
+          <w:szCs w:val="28"/>
+        </w:rPr>
+        <w:t>:</w:t>
+      </w:r>
+    </w:p>
+    <w:p>
+      <w:pPr>
+        <w:rPr>
+          <w:rFonts w:ascii="Arial" w:hAnsi="Arial" w:cs="Arial"/>
+          <w:sz w:val="28"/>
+          <w:szCs w:val="28"/>
+        </w:rPr>
+      </w:pPr>
+      <w:r>
+        <w:rPr>
+          <w:rFonts w:ascii="Arial" w:hAnsi="Arial" w:cs="Arial"/>
+          <w:sz w:val="28"/>
+          <w:szCs w:val="28"/>
+        </w:rPr>
+        <w:sym w:font="Symbol" w:char="F0B7"/>
+      </w:r>
+      <w:r>
+        <w:rPr>
+          <w:rFonts w:ascii="Arial" w:hAnsi="Arial" w:cs="Arial"/>
+          <w:sz w:val="28"/>
+          <w:szCs w:val="28"/>
+          <w:highlight w:val="magenta"/>
+        </w:rPr>
+        <w:t>Siła</w:t>
+      </w:r>
+      <w:r>
+        <w:rPr>
+          <w:rFonts w:ascii="Arial" w:hAnsi="Arial" w:cs="Arial"/>
+          <w:sz w:val="28"/>
+          <w:szCs w:val="28"/>
+        </w:rPr>
+        <w:t xml:space="preserve"> -mówiąca o </w:t>
+      </w:r>
+      <w:r>
+        <w:rPr>
+          <w:rFonts w:ascii="Arial" w:hAnsi="Arial" w:cs="Arial"/>
+          <w:sz w:val="28"/>
+          <w:szCs w:val="28"/>
+          <w:highlight w:val="yellow"/>
+        </w:rPr>
+        <w:t>zdolności bitewnej</w:t>
+      </w:r>
+      <w:r>
+        <w:rPr>
+          <w:rFonts w:ascii="Arial" w:hAnsi="Arial" w:cs="Arial"/>
+          <w:sz w:val="28"/>
+          <w:szCs w:val="28"/>
+        </w:rPr>
+        <w:t xml:space="preserve"> naszego organizmu.</w:t>
+      </w:r>
+    </w:p>
+    <w:p>
+      <w:pPr>
+        <w:rPr>
+          <w:rFonts w:ascii="Arial" w:hAnsi="Arial" w:cs="Arial"/>
+          <w:sz w:val="28"/>
+          <w:szCs w:val="28"/>
+        </w:rPr>
+      </w:pPr>
+      <w:r>
+        <w:rPr>
+          <w:rFonts w:ascii="Arial" w:hAnsi="Arial" w:cs="Arial"/>
+          <w:sz w:val="28"/>
+          <w:szCs w:val="28"/>
+        </w:rPr>
+        <w:sym w:font="Symbol" w:char="F0B7"/>
+      </w:r>
+      <w:r>
+        <w:rPr>
+          <w:rFonts w:ascii="Arial" w:hAnsi="Arial" w:cs="Arial"/>
+          <w:sz w:val="28"/>
+          <w:szCs w:val="28"/>
+          <w:highlight w:val="magenta"/>
+        </w:rPr>
+        <w:t>Inicjatywa</w:t>
+      </w:r>
+      <w:r>
+        <w:rPr>
+          <w:rFonts w:ascii="Arial" w:hAnsi="Arial" w:cs="Arial"/>
+          <w:sz w:val="28"/>
+          <w:szCs w:val="28"/>
+        </w:rPr>
+        <w:t xml:space="preserve"> -mówiąca o </w:t>
+      </w:r>
+      <w:r>
+        <w:rPr>
+          <w:rFonts w:ascii="Arial" w:hAnsi="Arial" w:cs="Arial"/>
+          <w:sz w:val="28"/>
+          <w:szCs w:val="28"/>
+          <w:highlight w:val="yellow"/>
+        </w:rPr>
+        <w:t>kolejności wykonywania ruchu</w:t>
+      </w:r>
+      <w:r>
+        <w:rPr>
+          <w:rFonts w:ascii="Arial" w:hAnsi="Arial" w:cs="Arial"/>
+          <w:sz w:val="28"/>
+          <w:szCs w:val="28"/>
+        </w:rPr>
+        <w:t xml:space="preserve"> podczas tury.</w:t>
+      </w:r>
+    </w:p>
+    <w:p>
+      <w:pPr>
+        <w:rPr>
+          <w:rFonts w:ascii="Arial" w:hAnsi="Arial" w:cs="Arial"/>
+          <w:sz w:val="28"/>
+          <w:szCs w:val="28"/>
+        </w:rPr>
+      </w:pPr>
+      <w:r>
+        <w:rPr>
+          <w:rFonts w:ascii="Arial" w:hAnsi="Arial" w:cs="Arial"/>
+          <w:sz w:val="28"/>
+          <w:szCs w:val="28"/>
+        </w:rPr>
+        <w:sym w:font="Symbol" w:char="F0B7"/>
+      </w:r>
+      <w:r>
+        <w:rPr>
+          <w:rFonts w:ascii="Arial" w:hAnsi="Arial" w:cs="Arial"/>
+          <w:sz w:val="28"/>
+          <w:szCs w:val="28"/>
+          <w:highlight w:val="magenta"/>
+        </w:rPr>
+        <w:t>Wiek</w:t>
+      </w:r>
+      <w:r>
+        <w:rPr>
+          <w:rFonts w:ascii="Arial" w:hAnsi="Arial" w:cs="Arial"/>
+          <w:sz w:val="28"/>
+          <w:szCs w:val="28"/>
+        </w:rPr>
+        <w:t xml:space="preserve"> -mówiący </w:t>
+      </w:r>
+      <w:r>
+        <w:rPr>
+          <w:rFonts w:ascii="Arial" w:hAnsi="Arial" w:cs="Arial"/>
+          <w:sz w:val="28"/>
+          <w:szCs w:val="28"/>
+          <w:highlight w:val="yellow"/>
+        </w:rPr>
+        <w:t>ile tur</w:t>
+      </w:r>
+      <w:r>
+        <w:rPr>
+          <w:rFonts w:ascii="Arial" w:hAnsi="Arial" w:cs="Arial"/>
+          <w:sz w:val="28"/>
+          <w:szCs w:val="28"/>
+        </w:rPr>
+        <w:t xml:space="preserve"> przeżył organizm.</w:t>
+      </w:r>
+    </w:p>
+    <w:p>
+      <w:pPr>
+        <w:ind w:firstLine="708"/>
+        <w:rPr>
+          <w:rFonts w:ascii="Arial" w:hAnsi="Arial" w:cs="Arial"/>
+          <w:sz w:val="28"/>
+          <w:szCs w:val="28"/>
+        </w:rPr>
+      </w:pPr>
+      <w:r>
+        <w:rPr>
+          <w:rFonts w:ascii="Arial" w:hAnsi="Arial" w:cs="Arial"/>
+          <w:sz w:val="28"/>
+          <w:szCs w:val="28"/>
+        </w:rPr>
+        <w:t xml:space="preserve">Ponad to </w:t>
+      </w:r>
+      <w:r>
+        <w:rPr>
+          <w:rFonts w:ascii="Arial" w:hAnsi="Arial" w:cs="Arial"/>
+          <w:sz w:val="28"/>
+          <w:szCs w:val="28"/>
+          <w:highlight w:val="red"/>
+        </w:rPr>
+        <w:t>organizmy</w:t>
+      </w:r>
+      <w:r>
+        <w:rPr>
+          <w:rFonts w:ascii="Arial" w:hAnsi="Arial" w:cs="Arial"/>
+          <w:sz w:val="28"/>
+          <w:szCs w:val="28"/>
+        </w:rPr>
+        <w:t xml:space="preserve"> </w:t>
+      </w:r>
+      <w:r>
+        <w:rPr>
+          <w:rFonts w:ascii="Arial" w:hAnsi="Arial" w:cs="Arial"/>
+          <w:sz w:val="28"/>
+          <w:szCs w:val="28"/>
+          <w:highlight w:val="yellow"/>
+        </w:rPr>
+        <w:t>dzielimy</w:t>
+      </w:r>
+      <w:r>
+        <w:rPr>
+          <w:rFonts w:ascii="Arial" w:hAnsi="Arial" w:cs="Arial"/>
+          <w:sz w:val="28"/>
+          <w:szCs w:val="28"/>
+        </w:rPr>
+        <w:t xml:space="preserve"> na </w:t>
+      </w:r>
+      <w:r>
+        <w:rPr>
+          <w:rFonts w:ascii="Arial" w:hAnsi="Arial" w:cs="Arial"/>
+          <w:sz w:val="28"/>
+          <w:szCs w:val="28"/>
+          <w:highlight w:val="red"/>
+        </w:rPr>
+        <w:t>Rośliny</w:t>
+      </w:r>
+      <w:r>
+        <w:rPr>
+          <w:rFonts w:ascii="Arial" w:hAnsi="Arial" w:cs="Arial"/>
+          <w:sz w:val="28"/>
+          <w:szCs w:val="28"/>
+        </w:rPr>
+        <w:t xml:space="preserve"> i </w:t>
+      </w:r>
+      <w:r>
+        <w:rPr>
+          <w:rFonts w:ascii="Arial" w:hAnsi="Arial" w:cs="Arial"/>
+          <w:sz w:val="28"/>
+          <w:szCs w:val="28"/>
+          <w:highlight w:val="red"/>
+        </w:rPr>
+        <w:t>Zwierzęta</w:t>
+      </w:r>
+      <w:r>
+        <w:rPr>
+          <w:rFonts w:ascii="Arial" w:hAnsi="Arial" w:cs="Arial"/>
+          <w:sz w:val="28"/>
+          <w:szCs w:val="28"/>
+        </w:rPr>
+        <w:t xml:space="preserve">. </w:t>
+      </w:r>
+      <w:r>
+        <w:rPr>
+          <w:rFonts w:ascii="Arial" w:hAnsi="Arial" w:cs="Arial"/>
+          <w:sz w:val="28"/>
+          <w:szCs w:val="28"/>
+          <w:highlight w:val="red"/>
+        </w:rPr>
+        <w:t>Rośliny</w:t>
+      </w:r>
+      <w:r>
+        <w:rPr>
+          <w:rFonts w:ascii="Arial" w:hAnsi="Arial" w:cs="Arial"/>
+          <w:sz w:val="28"/>
+          <w:szCs w:val="28"/>
+        </w:rPr>
+        <w:t xml:space="preserve"> </w:t>
+      </w:r>
+      <w:r>
+        <w:rPr>
+          <w:rFonts w:ascii="Arial" w:hAnsi="Arial" w:cs="Arial"/>
+          <w:sz w:val="28"/>
+          <w:szCs w:val="28"/>
+          <w:highlight w:val="cyan"/>
+        </w:rPr>
+        <w:t>nie mogą się poruszać</w:t>
+      </w:r>
+      <w:r>
+        <w:rPr>
+          <w:rFonts w:ascii="Arial" w:hAnsi="Arial" w:cs="Arial"/>
+          <w:sz w:val="28"/>
+          <w:szCs w:val="28"/>
+        </w:rPr>
+        <w:t xml:space="preserve"> ale mogą się </w:t>
+      </w:r>
+      <w:r>
+        <w:rPr>
+          <w:rFonts w:ascii="Arial" w:hAnsi="Arial" w:cs="Arial"/>
+          <w:sz w:val="28"/>
+          <w:szCs w:val="28"/>
+          <w:highlight w:val="cyan"/>
+        </w:rPr>
+        <w:t>rozmnażać samoczynnie</w:t>
+      </w:r>
+      <w:r>
+        <w:rPr>
+          <w:rFonts w:ascii="Arial" w:hAnsi="Arial" w:cs="Arial"/>
+          <w:sz w:val="28"/>
+          <w:szCs w:val="28"/>
+        </w:rPr>
+        <w:t>.</w:t>
+      </w:r>
+    </w:p>
+    <w:p>
+      <w:pPr>
+        <w:ind w:firstLine="708"/>
+        <w:rPr>
+          <w:rFonts w:ascii="Arial" w:hAnsi="Arial" w:cs="Arial"/>
+          <w:sz w:val="28"/>
+          <w:szCs w:val="28"/>
+        </w:rPr>
+      </w:pPr>
+      <w:r>
+        <w:rPr>
+          <w:rFonts w:ascii="Arial" w:hAnsi="Arial" w:cs="Arial"/>
+          <w:sz w:val="28"/>
+          <w:szCs w:val="28"/>
+        </w:rPr>
+        <w:t xml:space="preserve"> </w:t>
+      </w:r>
+      <w:r>
+        <w:rPr>
+          <w:rFonts w:ascii="Arial" w:hAnsi="Arial" w:cs="Arial"/>
+          <w:sz w:val="28"/>
+          <w:szCs w:val="28"/>
+          <w:highlight w:val="red"/>
+        </w:rPr>
+        <w:t>Zwierzęta</w:t>
+      </w:r>
+      <w:r>
+        <w:rPr>
+          <w:rFonts w:ascii="Arial" w:hAnsi="Arial" w:cs="Arial"/>
+          <w:sz w:val="28"/>
+          <w:szCs w:val="28"/>
+        </w:rPr>
+        <w:t xml:space="preserve"> zaś </w:t>
+      </w:r>
+      <w:r>
+        <w:rPr>
+          <w:rFonts w:ascii="Arial" w:hAnsi="Arial" w:cs="Arial"/>
+          <w:sz w:val="28"/>
+          <w:szCs w:val="28"/>
+        </w:rPr>
+        <w:t>mogą się poruszać</w:t>
+      </w:r>
+      <w:r>
+        <w:rPr>
+          <w:rFonts w:ascii="Arial" w:hAnsi="Arial" w:cs="Arial"/>
+          <w:sz w:val="28"/>
+          <w:szCs w:val="28"/>
+        </w:rPr>
+        <w:t xml:space="preserve"> a </w:t>
+      </w:r>
+      <w:r>
+        <w:rPr>
+          <w:rFonts w:ascii="Arial" w:hAnsi="Arial" w:cs="Arial"/>
+          <w:sz w:val="28"/>
+          <w:szCs w:val="28"/>
+          <w:highlight w:val="yellow"/>
+        </w:rPr>
+        <w:t>przy spotkaniu z innym zwierzęciem</w:t>
+      </w:r>
+      <w:r>
+        <w:rPr>
+          <w:rFonts w:ascii="Arial" w:hAnsi="Arial" w:cs="Arial"/>
+          <w:sz w:val="28"/>
+          <w:szCs w:val="28"/>
+        </w:rPr>
+        <w:t xml:space="preserve"> na jednym polu, dochodzi do </w:t>
+      </w:r>
+      <w:r>
+        <w:rPr>
+          <w:rFonts w:ascii="Arial" w:hAnsi="Arial" w:cs="Arial"/>
+          <w:sz w:val="28"/>
+          <w:szCs w:val="28"/>
+          <w:highlight w:val="cyan"/>
+        </w:rPr>
+        <w:t>interakcji</w:t>
+      </w:r>
+      <w:r>
+        <w:rPr>
+          <w:rFonts w:ascii="Arial" w:hAnsi="Arial" w:cs="Arial"/>
+          <w:sz w:val="28"/>
+          <w:szCs w:val="28"/>
+        </w:rPr>
+        <w:t>:</w:t>
+      </w:r>
+    </w:p>
+    <w:p>
+      <w:pPr>
+        <w:rPr>
+          <w:rFonts w:ascii="Arial" w:hAnsi="Arial" w:cs="Arial"/>
+          <w:sz w:val="28"/>
+          <w:szCs w:val="28"/>
+        </w:rPr>
+      </w:pPr>
+      <w:r>
+        <w:rPr>
+          <w:rFonts w:ascii="Arial" w:hAnsi="Arial" w:cs="Arial"/>
+          <w:sz w:val="28"/>
+          <w:szCs w:val="28"/>
+        </w:rPr>
+        <w:sym w:font="Symbol" w:char="F0B7"/>
+      </w:r>
+      <w:r>
+        <w:rPr>
+          <w:rFonts w:ascii="Arial" w:hAnsi="Arial" w:cs="Arial"/>
+          <w:sz w:val="28"/>
+          <w:szCs w:val="28"/>
+          <w:highlight w:val="red"/>
+        </w:rPr>
+        <w:t>Zwierzę</w:t>
+      </w:r>
+      <w:r>
+        <w:rPr>
+          <w:rFonts w:ascii="Arial" w:hAnsi="Arial" w:cs="Arial"/>
+          <w:sz w:val="28"/>
+          <w:szCs w:val="28"/>
+        </w:rPr>
+        <w:t xml:space="preserve"> &amp; </w:t>
+      </w:r>
+      <w:r>
+        <w:rPr>
+          <w:rFonts w:ascii="Arial" w:hAnsi="Arial" w:cs="Arial"/>
+          <w:sz w:val="28"/>
+          <w:szCs w:val="28"/>
+          <w:highlight w:val="red"/>
+        </w:rPr>
+        <w:t>zwierzę</w:t>
+      </w:r>
+      <w:r>
+        <w:rPr>
+          <w:rFonts w:ascii="Arial" w:hAnsi="Arial" w:cs="Arial"/>
+          <w:sz w:val="28"/>
+          <w:szCs w:val="28"/>
+        </w:rPr>
+        <w:t xml:space="preserve"> (</w:t>
+      </w:r>
+      <w:r>
+        <w:rPr>
+          <w:rFonts w:ascii="Arial" w:hAnsi="Arial" w:cs="Arial"/>
+          <w:sz w:val="28"/>
+          <w:szCs w:val="28"/>
+          <w:highlight w:val="yellow"/>
+        </w:rPr>
+        <w:t>różnych gatunków</w:t>
+      </w:r>
+      <w:r>
+        <w:rPr>
+          <w:rFonts w:ascii="Arial" w:hAnsi="Arial" w:cs="Arial"/>
+          <w:sz w:val="28"/>
+          <w:szCs w:val="28"/>
+        </w:rPr>
+        <w:t>) -</w:t>
+      </w:r>
+      <w:r>
+        <w:rPr>
+          <w:rFonts w:ascii="Arial" w:hAnsi="Arial" w:cs="Arial"/>
+          <w:sz w:val="28"/>
+          <w:szCs w:val="28"/>
+          <w:highlight w:val="cyan"/>
+        </w:rPr>
+        <w:t>Walczy</w:t>
+      </w:r>
+      <w:r>
+        <w:rPr>
+          <w:rFonts w:ascii="Arial" w:hAnsi="Arial" w:cs="Arial"/>
+          <w:sz w:val="28"/>
+          <w:szCs w:val="28"/>
+        </w:rPr>
+        <w:t xml:space="preserve"> i </w:t>
+      </w:r>
+      <w:r>
+        <w:rPr>
+          <w:rFonts w:ascii="Arial" w:hAnsi="Arial" w:cs="Arial"/>
+          <w:sz w:val="28"/>
+          <w:szCs w:val="28"/>
+          <w:highlight w:val="yellow"/>
+        </w:rPr>
+        <w:t>wygrywa to o większej</w:t>
+      </w:r>
+      <w:r>
+        <w:rPr>
+          <w:rFonts w:ascii="Arial" w:hAnsi="Arial" w:cs="Arial"/>
+          <w:sz w:val="28"/>
+          <w:szCs w:val="28"/>
+        </w:rPr>
+        <w:t xml:space="preserve"> </w:t>
+      </w:r>
+      <w:r>
+        <w:rPr>
+          <w:rFonts w:ascii="Arial" w:hAnsi="Arial" w:cs="Arial"/>
+          <w:sz w:val="28"/>
+          <w:szCs w:val="28"/>
+          <w:highlight w:val="magenta"/>
+        </w:rPr>
+        <w:t>sile</w:t>
+      </w:r>
+      <w:r>
+        <w:rPr>
+          <w:rFonts w:ascii="Arial" w:hAnsi="Arial" w:cs="Arial"/>
+          <w:sz w:val="28"/>
+          <w:szCs w:val="28"/>
+        </w:rPr>
+        <w:t>.</w:t>
+      </w:r>
+      <w:r>
+        <w:rPr>
+          <w:rFonts w:ascii="Arial" w:hAnsi="Arial" w:cs="Arial"/>
+          <w:sz w:val="28"/>
+          <w:szCs w:val="28"/>
+        </w:rPr>
+        <w:t xml:space="preserve"> </w:t>
+      </w:r>
+    </w:p>
+    <w:p>
+      <w:pPr>
+        <w:rPr>
+          <w:rFonts w:ascii="Arial" w:hAnsi="Arial" w:cs="Arial"/>
+          <w:sz w:val="28"/>
+          <w:szCs w:val="28"/>
+        </w:rPr>
+      </w:pPr>
+      <w:r>
+        <w:rPr>
+          <w:rFonts w:ascii="Arial" w:hAnsi="Arial" w:cs="Arial"/>
+          <w:sz w:val="28"/>
+          <w:szCs w:val="28"/>
+        </w:rPr>
+        <w:sym w:font="Symbol" w:char="F0B7"/>
+      </w:r>
+      <w:r>
+        <w:rPr>
+          <w:rFonts w:ascii="Arial" w:hAnsi="Arial" w:cs="Arial"/>
+          <w:sz w:val="28"/>
+          <w:szCs w:val="28"/>
+          <w:highlight w:val="red"/>
+        </w:rPr>
+        <w:t>Zwierzę</w:t>
+      </w:r>
+      <w:r>
+        <w:rPr>
+          <w:rFonts w:ascii="Arial" w:hAnsi="Arial" w:cs="Arial"/>
+          <w:sz w:val="28"/>
+          <w:szCs w:val="28"/>
+        </w:rPr>
+        <w:t xml:space="preserve"> &amp; </w:t>
+      </w:r>
+      <w:r>
+        <w:rPr>
+          <w:rFonts w:ascii="Arial" w:hAnsi="Arial" w:cs="Arial"/>
+          <w:sz w:val="28"/>
+          <w:szCs w:val="28"/>
+          <w:highlight w:val="red"/>
+        </w:rPr>
+        <w:t>zwierzę</w:t>
+      </w:r>
+      <w:r>
+        <w:rPr>
+          <w:rFonts w:ascii="Arial" w:hAnsi="Arial" w:cs="Arial"/>
+          <w:sz w:val="28"/>
+          <w:szCs w:val="28"/>
+        </w:rPr>
+        <w:t xml:space="preserve"> (</w:t>
+      </w:r>
+      <w:r>
+        <w:rPr>
+          <w:rFonts w:ascii="Arial" w:hAnsi="Arial" w:cs="Arial"/>
+          <w:sz w:val="28"/>
+          <w:szCs w:val="28"/>
+          <w:highlight w:val="yellow"/>
+        </w:rPr>
+        <w:t>tego samego gatunku</w:t>
+      </w:r>
+      <w:r>
+        <w:rPr>
+          <w:rFonts w:ascii="Arial" w:hAnsi="Arial" w:cs="Arial"/>
+          <w:sz w:val="28"/>
+          <w:szCs w:val="28"/>
+        </w:rPr>
+        <w:t xml:space="preserve">) - </w:t>
+      </w:r>
+      <w:r>
+        <w:rPr>
+          <w:rFonts w:ascii="Arial" w:hAnsi="Arial" w:cs="Arial"/>
+          <w:sz w:val="28"/>
+          <w:szCs w:val="28"/>
+          <w:highlight w:val="cyan"/>
+        </w:rPr>
+        <w:t>rozmnażają się</w:t>
+      </w:r>
+      <w:r>
+        <w:rPr>
+          <w:rFonts w:ascii="Arial" w:hAnsi="Arial" w:cs="Arial"/>
+          <w:sz w:val="28"/>
+          <w:szCs w:val="28"/>
+        </w:rPr>
+        <w:t xml:space="preserve"> i </w:t>
+      </w:r>
+      <w:r>
+        <w:rPr>
+          <w:rFonts w:ascii="Arial" w:hAnsi="Arial" w:cs="Arial"/>
+          <w:sz w:val="28"/>
+          <w:szCs w:val="28"/>
+          <w:highlight w:val="cyan"/>
+        </w:rPr>
+        <w:t>powstaje</w:t>
+      </w:r>
+      <w:r>
+        <w:rPr>
+          <w:rFonts w:ascii="Arial" w:hAnsi="Arial" w:cs="Arial"/>
+          <w:sz w:val="28"/>
+          <w:szCs w:val="28"/>
+        </w:rPr>
+        <w:t xml:space="preserve"> </w:t>
+      </w:r>
+      <w:r>
+        <w:rPr>
+          <w:rFonts w:ascii="Arial" w:hAnsi="Arial" w:cs="Arial"/>
+          <w:sz w:val="28"/>
+          <w:szCs w:val="28"/>
+          <w:highlight w:val="red"/>
+        </w:rPr>
+        <w:t>zwierzę</w:t>
+      </w:r>
+      <w:r>
+        <w:rPr>
+          <w:rFonts w:ascii="Arial" w:hAnsi="Arial" w:cs="Arial"/>
+          <w:sz w:val="28"/>
+          <w:szCs w:val="28"/>
+        </w:rPr>
+        <w:t xml:space="preserve"> </w:t>
+      </w:r>
+      <w:r>
+        <w:rPr>
+          <w:rFonts w:ascii="Arial" w:hAnsi="Arial" w:cs="Arial"/>
+          <w:sz w:val="28"/>
+          <w:szCs w:val="28"/>
+          <w:highlight w:val="yellow"/>
+        </w:rPr>
+        <w:t>tego gatunku</w:t>
+      </w:r>
+      <w:r>
+        <w:rPr>
+          <w:rFonts w:ascii="Arial" w:hAnsi="Arial" w:cs="Arial"/>
+          <w:sz w:val="28"/>
+          <w:szCs w:val="28"/>
+        </w:rPr>
+        <w:t>.</w:t>
+      </w:r>
+    </w:p>
+    <w:p>
+      <w:pPr>
+        <w:rPr>
+          <w:rFonts w:ascii="Arial" w:hAnsi="Arial" w:cs="Arial"/>
+          <w:sz w:val="28"/>
+          <w:szCs w:val="28"/>
+        </w:rPr>
+      </w:pPr>
+      <w:r>
+        <w:rPr>
+          <w:rFonts w:ascii="Arial" w:hAnsi="Arial" w:cs="Arial"/>
+          <w:sz w:val="28"/>
+          <w:szCs w:val="28"/>
+        </w:rPr>
+        <w:sym w:font="Symbol" w:char="F0B7"/>
+      </w:r>
+      <w:r>
+        <w:rPr>
+          <w:rFonts w:ascii="Arial" w:hAnsi="Arial" w:cs="Arial"/>
+          <w:sz w:val="28"/>
+          <w:szCs w:val="28"/>
+          <w:highlight w:val="red"/>
+        </w:rPr>
+        <w:t>Zwierzę</w:t>
+      </w:r>
+      <w:r>
+        <w:rPr>
+          <w:rFonts w:ascii="Arial" w:hAnsi="Arial" w:cs="Arial"/>
+          <w:sz w:val="28"/>
+          <w:szCs w:val="28"/>
+        </w:rPr>
+        <w:t xml:space="preserve"> &amp; </w:t>
+      </w:r>
+      <w:r>
+        <w:rPr>
+          <w:rFonts w:ascii="Arial" w:hAnsi="Arial" w:cs="Arial"/>
+          <w:sz w:val="28"/>
+          <w:szCs w:val="28"/>
+          <w:highlight w:val="red"/>
+        </w:rPr>
+        <w:t>Roślina</w:t>
+      </w:r>
+      <w:r>
+        <w:rPr>
+          <w:rFonts w:ascii="Arial" w:hAnsi="Arial" w:cs="Arial"/>
+          <w:sz w:val="28"/>
+          <w:szCs w:val="28"/>
+        </w:rPr>
+        <w:t xml:space="preserve"> -</w:t>
+      </w:r>
+      <w:r>
+        <w:rPr>
+          <w:rFonts w:ascii="Arial" w:hAnsi="Arial" w:cs="Arial"/>
+          <w:sz w:val="28"/>
+          <w:szCs w:val="28"/>
+          <w:highlight w:val="yellow"/>
+        </w:rPr>
+        <w:t>Jeśli zwierzę jest roślinożercą</w:t>
+      </w:r>
+      <w:r>
+        <w:rPr>
+          <w:rFonts w:ascii="Arial" w:hAnsi="Arial" w:cs="Arial"/>
+          <w:sz w:val="28"/>
+          <w:szCs w:val="28"/>
+        </w:rPr>
+        <w:t xml:space="preserve"> to </w:t>
+      </w:r>
+      <w:r>
+        <w:rPr>
+          <w:rFonts w:ascii="Arial" w:hAnsi="Arial" w:cs="Arial"/>
+          <w:sz w:val="28"/>
+          <w:szCs w:val="28"/>
+          <w:highlight w:val="cyan"/>
+        </w:rPr>
+        <w:t>zjada</w:t>
+      </w:r>
+      <w:r>
+        <w:rPr>
+          <w:rFonts w:ascii="Arial" w:hAnsi="Arial" w:cs="Arial"/>
+          <w:sz w:val="28"/>
+          <w:szCs w:val="28"/>
+        </w:rPr>
+        <w:t xml:space="preserve"> </w:t>
+      </w:r>
+      <w:r>
+        <w:rPr>
+          <w:rFonts w:ascii="Arial" w:hAnsi="Arial" w:cs="Arial"/>
+          <w:sz w:val="28"/>
+          <w:szCs w:val="28"/>
+          <w:highlight w:val="red"/>
+        </w:rPr>
+        <w:t>Roślinę</w:t>
+      </w:r>
+      <w:r>
+        <w:rPr>
+          <w:rFonts w:ascii="Arial" w:hAnsi="Arial" w:cs="Arial"/>
+          <w:sz w:val="28"/>
+          <w:szCs w:val="28"/>
+        </w:rPr>
+        <w:t>.</w:t>
+      </w:r>
+    </w:p>
+    <w:p>
+      <w:pPr>
+        <w:ind w:firstLine="708"/>
+        <w:rPr>
+          <w:rFonts w:ascii="Arial" w:hAnsi="Arial" w:cs="Arial"/>
+          <w:sz w:val="28"/>
+          <w:szCs w:val="28"/>
+        </w:rPr>
+      </w:pPr>
+      <w:r>
+        <w:rPr>
+          <w:rFonts w:ascii="Arial" w:hAnsi="Arial" w:cs="Arial"/>
+          <w:sz w:val="28"/>
+          <w:szCs w:val="28"/>
+        </w:rPr>
+        <w:t xml:space="preserve">Ponad to jest </w:t>
+      </w:r>
+      <w:r>
+        <w:rPr>
+          <w:rFonts w:ascii="Arial" w:hAnsi="Arial" w:cs="Arial"/>
+          <w:sz w:val="28"/>
+          <w:szCs w:val="28"/>
+          <w:highlight w:val="red"/>
+        </w:rPr>
+        <w:t>organizm</w:t>
+      </w:r>
+      <w:r>
+        <w:rPr>
+          <w:rFonts w:ascii="Arial" w:hAnsi="Arial" w:cs="Arial"/>
+          <w:sz w:val="28"/>
+          <w:szCs w:val="28"/>
+        </w:rPr>
+        <w:t xml:space="preserve"> '</w:t>
+      </w:r>
+      <w:r>
+        <w:rPr>
+          <w:rFonts w:ascii="Arial" w:hAnsi="Arial" w:cs="Arial"/>
+          <w:sz w:val="28"/>
+          <w:szCs w:val="28"/>
+          <w:highlight w:val="red"/>
+        </w:rPr>
+        <w:t>człowiek</w:t>
+      </w:r>
+      <w:r>
+        <w:rPr>
+          <w:rFonts w:ascii="Arial" w:hAnsi="Arial" w:cs="Arial"/>
+          <w:sz w:val="28"/>
+          <w:szCs w:val="28"/>
+        </w:rPr>
+        <w:t xml:space="preserve">' którym steruje </w:t>
+      </w:r>
+      <w:r>
+        <w:rPr>
+          <w:rFonts w:ascii="Arial" w:hAnsi="Arial" w:cs="Arial"/>
+          <w:sz w:val="28"/>
+          <w:szCs w:val="28"/>
+          <w:highlight w:val="green"/>
+        </w:rPr>
+        <w:t>gracz</w:t>
+      </w:r>
+      <w:r>
+        <w:rPr>
+          <w:rFonts w:ascii="Arial" w:hAnsi="Arial" w:cs="Arial"/>
+          <w:sz w:val="28"/>
+          <w:szCs w:val="28"/>
+        </w:rPr>
+        <w:t xml:space="preserve">. Nasz </w:t>
+      </w:r>
+      <w:r>
+        <w:rPr>
+          <w:rFonts w:ascii="Arial" w:hAnsi="Arial" w:cs="Arial"/>
+          <w:sz w:val="28"/>
+          <w:szCs w:val="28"/>
+          <w:highlight w:val="red"/>
+        </w:rPr>
+        <w:t>człowiek</w:t>
+      </w:r>
+      <w:r>
+        <w:rPr>
+          <w:rFonts w:ascii="Arial" w:hAnsi="Arial" w:cs="Arial"/>
+          <w:sz w:val="28"/>
+          <w:szCs w:val="28"/>
+        </w:rPr>
+        <w:t xml:space="preserve"> posiada </w:t>
+      </w:r>
+      <w:r>
+        <w:rPr>
+          <w:rFonts w:ascii="Arial" w:hAnsi="Arial" w:cs="Arial"/>
+          <w:sz w:val="28"/>
+          <w:szCs w:val="28"/>
+          <w:highlight w:val="cyan"/>
+        </w:rPr>
+        <w:t>specjalne umiejętności</w:t>
+      </w:r>
+      <w:r>
+        <w:rPr>
+          <w:rFonts w:ascii="Arial" w:hAnsi="Arial" w:cs="Arial"/>
+          <w:sz w:val="28"/>
+          <w:szCs w:val="28"/>
+        </w:rPr>
+        <w:t xml:space="preserve"> takie jak:</w:t>
+      </w:r>
+    </w:p>
+    <w:p>
+      <w:pPr>
+        <w:rPr>
+          <w:rFonts w:ascii="Arial" w:hAnsi="Arial" w:cs="Arial"/>
+          <w:sz w:val="28"/>
+          <w:szCs w:val="28"/>
+        </w:rPr>
+      </w:pPr>
+      <w:r>
+        <w:rPr>
+          <w:rFonts w:ascii="Arial" w:hAnsi="Arial" w:cs="Arial"/>
+          <w:sz w:val="28"/>
+          <w:szCs w:val="28"/>
+        </w:rPr>
+        <w:sym w:font="Symbol" w:char="F0B7"/>
+      </w:r>
+      <w:r>
+        <w:rPr>
+          <w:rFonts w:ascii="Arial" w:hAnsi="Arial" w:cs="Arial"/>
+          <w:sz w:val="28"/>
+          <w:szCs w:val="28"/>
+        </w:rPr>
+        <w:t xml:space="preserve">Z </w:t>
+      </w:r>
+      <w:r>
+        <w:rPr>
+          <w:rFonts w:ascii="Arial" w:hAnsi="Arial" w:cs="Arial"/>
+          <w:sz w:val="28"/>
+          <w:szCs w:val="28"/>
+          <w:highlight w:val="yellow"/>
+        </w:rPr>
+        <w:t>pokonanych</w:t>
+      </w:r>
+      <w:r>
+        <w:rPr>
+          <w:rFonts w:ascii="Arial" w:hAnsi="Arial" w:cs="Arial"/>
+          <w:sz w:val="28"/>
+          <w:szCs w:val="28"/>
+        </w:rPr>
+        <w:t xml:space="preserve"> </w:t>
+      </w:r>
+      <w:r>
+        <w:rPr>
+          <w:rFonts w:ascii="Arial" w:hAnsi="Arial" w:cs="Arial"/>
+          <w:sz w:val="28"/>
+          <w:szCs w:val="28"/>
+          <w:highlight w:val="red"/>
+        </w:rPr>
+        <w:t>przeciwników</w:t>
+      </w:r>
+      <w:r>
+        <w:rPr>
+          <w:rFonts w:ascii="Arial" w:hAnsi="Arial" w:cs="Arial"/>
+          <w:sz w:val="28"/>
+          <w:szCs w:val="28"/>
+        </w:rPr>
+        <w:t xml:space="preserve"> podnosi </w:t>
+      </w:r>
+      <w:r>
+        <w:rPr>
+          <w:rFonts w:ascii="Arial" w:hAnsi="Arial" w:cs="Arial"/>
+          <w:sz w:val="28"/>
+          <w:szCs w:val="28"/>
+          <w:highlight w:val="red"/>
+        </w:rPr>
+        <w:t>przedmiot</w:t>
+      </w:r>
+      <w:r>
+        <w:rPr>
+          <w:rFonts w:ascii="Arial" w:hAnsi="Arial" w:cs="Arial"/>
+          <w:sz w:val="28"/>
+          <w:szCs w:val="28"/>
+        </w:rPr>
+        <w:t>.</w:t>
+      </w:r>
+    </w:p>
+    <w:p>
+      <w:pPr>
+        <w:rPr>
+          <w:rFonts w:ascii="Arial" w:hAnsi="Arial" w:cs="Arial"/>
+          <w:sz w:val="28"/>
+          <w:szCs w:val="28"/>
+        </w:rPr>
+      </w:pPr>
+      <w:r>
+        <w:rPr>
+          <w:rFonts w:ascii="Arial" w:hAnsi="Arial" w:cs="Arial"/>
+          <w:sz w:val="28"/>
+          <w:szCs w:val="28"/>
+        </w:rPr>
+        <w:sym w:font="Symbol" w:char="F0B7"/>
+      </w:r>
+      <w:r>
+        <w:rPr>
+          <w:rFonts w:ascii="Arial" w:hAnsi="Arial" w:cs="Arial"/>
+          <w:sz w:val="28"/>
+          <w:szCs w:val="28"/>
+        </w:rPr>
+        <w:t xml:space="preserve">Może </w:t>
+      </w:r>
+      <w:r>
+        <w:rPr>
+          <w:rFonts w:ascii="Arial" w:hAnsi="Arial" w:cs="Arial"/>
+          <w:sz w:val="28"/>
+          <w:szCs w:val="28"/>
+          <w:highlight w:val="cyan"/>
+        </w:rPr>
+        <w:t>stworzyć</w:t>
+      </w:r>
+      <w:r>
+        <w:rPr>
+          <w:rFonts w:ascii="Arial" w:hAnsi="Arial" w:cs="Arial"/>
+          <w:sz w:val="28"/>
+          <w:szCs w:val="28"/>
+        </w:rPr>
+        <w:t xml:space="preserve"> z </w:t>
+      </w:r>
+      <w:r>
+        <w:rPr>
+          <w:rFonts w:ascii="Arial" w:hAnsi="Arial" w:cs="Arial"/>
+          <w:sz w:val="28"/>
+          <w:szCs w:val="28"/>
+          <w:highlight w:val="red"/>
+        </w:rPr>
+        <w:t>przedmiotów</w:t>
+      </w:r>
+      <w:r>
+        <w:rPr>
+          <w:rFonts w:ascii="Arial" w:hAnsi="Arial" w:cs="Arial"/>
+          <w:sz w:val="28"/>
+          <w:szCs w:val="28"/>
+        </w:rPr>
+        <w:t xml:space="preserve"> już posiadanych inne </w:t>
+      </w:r>
+      <w:r>
+        <w:rPr>
+          <w:rFonts w:ascii="Arial" w:hAnsi="Arial" w:cs="Arial"/>
+          <w:sz w:val="28"/>
+          <w:szCs w:val="28"/>
+          <w:highlight w:val="red"/>
+        </w:rPr>
+        <w:t>przedmioty</w:t>
+      </w:r>
+      <w:r>
+        <w:rPr>
+          <w:rFonts w:ascii="Arial" w:hAnsi="Arial" w:cs="Arial"/>
+          <w:sz w:val="28"/>
+          <w:szCs w:val="28"/>
+        </w:rPr>
+        <w:t xml:space="preserve"> </w:t>
+      </w:r>
+      <w:r>
+        <w:rPr>
+          <w:rFonts w:ascii="Arial" w:hAnsi="Arial" w:cs="Arial"/>
+          <w:sz w:val="28"/>
+          <w:szCs w:val="28"/>
+          <w:highlight w:val="yellow"/>
+        </w:rPr>
+        <w:t>kosztem jednej tury</w:t>
+      </w:r>
+      <w:r>
+        <w:rPr>
+          <w:rFonts w:ascii="Arial" w:hAnsi="Arial" w:cs="Arial"/>
+          <w:sz w:val="28"/>
+          <w:szCs w:val="28"/>
+        </w:rPr>
+        <w:t xml:space="preserve"> wytworzenia ich.</w:t>
+      </w:r>
+    </w:p>
+    <w:p>
+      <w:pPr>
+        <w:ind w:firstLine="708"/>
+        <w:rPr>
+          <w:rFonts w:ascii="Arial" w:hAnsi="Arial" w:cs="Arial"/>
+          <w:sz w:val="28"/>
+          <w:szCs w:val="28"/>
+        </w:rPr>
+      </w:pPr>
+      <w:r>
+        <w:rPr>
+          <w:rFonts w:ascii="Arial" w:hAnsi="Arial" w:cs="Arial"/>
+          <w:sz w:val="28"/>
+          <w:szCs w:val="28"/>
+          <w:highlight w:val="red"/>
+        </w:rPr>
+        <w:t>Przedmioty</w:t>
+      </w:r>
+      <w:r>
+        <w:rPr>
+          <w:rFonts w:ascii="Arial" w:hAnsi="Arial" w:cs="Arial"/>
+          <w:sz w:val="28"/>
+          <w:szCs w:val="28"/>
+        </w:rPr>
+        <w:t xml:space="preserve"> te służą do </w:t>
+      </w:r>
+      <w:r>
+        <w:rPr>
+          <w:rFonts w:ascii="Arial" w:hAnsi="Arial" w:cs="Arial"/>
+          <w:sz w:val="28"/>
+          <w:szCs w:val="28"/>
+          <w:highlight w:val="cyan"/>
+        </w:rPr>
+        <w:t>poprawy statystyk</w:t>
+      </w:r>
+      <w:r>
+        <w:rPr>
+          <w:rFonts w:ascii="Arial" w:hAnsi="Arial" w:cs="Arial"/>
+          <w:sz w:val="28"/>
+          <w:szCs w:val="28"/>
+        </w:rPr>
+        <w:t xml:space="preserve"> </w:t>
+      </w:r>
+      <w:r>
+        <w:rPr>
+          <w:rFonts w:ascii="Arial" w:hAnsi="Arial" w:cs="Arial"/>
+          <w:sz w:val="28"/>
+          <w:szCs w:val="28"/>
+          <w:highlight w:val="red"/>
+        </w:rPr>
+        <w:t>człowieka</w:t>
+      </w:r>
+      <w:r>
+        <w:rPr>
+          <w:rFonts w:ascii="Arial" w:hAnsi="Arial" w:cs="Arial"/>
+          <w:sz w:val="28"/>
+          <w:szCs w:val="28"/>
+        </w:rPr>
+        <w:t xml:space="preserve">, oraz przyznania </w:t>
+      </w:r>
+      <w:r>
+        <w:rPr>
+          <w:rFonts w:ascii="Arial" w:hAnsi="Arial" w:cs="Arial"/>
+          <w:sz w:val="28"/>
+          <w:szCs w:val="28"/>
+          <w:highlight w:val="cyan"/>
+        </w:rPr>
+        <w:t>bonusów</w:t>
+      </w:r>
+      <w:r>
+        <w:rPr>
+          <w:rFonts w:ascii="Arial" w:hAnsi="Arial" w:cs="Arial"/>
+          <w:sz w:val="28"/>
+          <w:szCs w:val="28"/>
+        </w:rPr>
+        <w:t xml:space="preserve"> takich jak:</w:t>
+      </w:r>
+    </w:p>
+    <w:p>
+      <w:pPr>
+        <w:rPr>
+          <w:rFonts w:ascii="Arial" w:hAnsi="Arial" w:cs="Arial"/>
+          <w:sz w:val="28"/>
+          <w:szCs w:val="28"/>
+        </w:rPr>
+      </w:pPr>
+      <w:r>
+        <w:rPr>
+          <w:rFonts w:ascii="Arial" w:hAnsi="Arial" w:cs="Arial"/>
+          <w:sz w:val="28"/>
+          <w:szCs w:val="28"/>
+        </w:rPr>
+        <w:sym w:font="Symbol" w:char="F0B7"/>
+      </w:r>
+      <w:r>
+        <w:rPr>
+          <w:rFonts w:ascii="Arial" w:hAnsi="Arial" w:cs="Arial"/>
+          <w:sz w:val="28"/>
+          <w:szCs w:val="28"/>
+          <w:highlight w:val="red"/>
+        </w:rPr>
+        <w:t>magiczny napój</w:t>
+      </w:r>
+      <w:r>
+        <w:rPr>
+          <w:rFonts w:ascii="Arial" w:hAnsi="Arial" w:cs="Arial"/>
+          <w:sz w:val="28"/>
+          <w:szCs w:val="28"/>
+        </w:rPr>
+        <w:t xml:space="preserve"> (</w:t>
+      </w:r>
+      <w:r>
+        <w:rPr>
+          <w:rFonts w:ascii="Arial" w:hAnsi="Arial" w:cs="Arial"/>
+          <w:sz w:val="28"/>
+          <w:szCs w:val="28"/>
+          <w:highlight w:val="cyan"/>
+        </w:rPr>
+        <w:t>Zwiększa</w:t>
+      </w:r>
+      <w:r>
+        <w:rPr>
+          <w:rFonts w:ascii="Arial" w:hAnsi="Arial" w:cs="Arial"/>
+          <w:sz w:val="28"/>
+          <w:szCs w:val="28"/>
+        </w:rPr>
+        <w:t xml:space="preserve"> </w:t>
+      </w:r>
+      <w:r>
+        <w:rPr>
+          <w:rFonts w:ascii="Arial" w:hAnsi="Arial" w:cs="Arial"/>
+          <w:sz w:val="28"/>
+          <w:szCs w:val="28"/>
+          <w:highlight w:val="red"/>
+        </w:rPr>
+        <w:t>siłę</w:t>
+      </w:r>
+      <w:r>
+        <w:rPr>
+          <w:rFonts w:ascii="Arial" w:hAnsi="Arial" w:cs="Arial"/>
+          <w:sz w:val="28"/>
+          <w:szCs w:val="28"/>
+        </w:rPr>
+        <w:t xml:space="preserve"> </w:t>
+      </w:r>
+      <w:r>
+        <w:rPr>
+          <w:rFonts w:ascii="Arial" w:hAnsi="Arial" w:cs="Arial"/>
+          <w:sz w:val="28"/>
+          <w:szCs w:val="28"/>
+          <w:highlight w:val="yellow"/>
+        </w:rPr>
+        <w:t>o 10 na 5 tur</w:t>
+      </w:r>
+      <w:r>
+        <w:rPr>
+          <w:rFonts w:ascii="Arial" w:hAnsi="Arial" w:cs="Arial"/>
+          <w:sz w:val="28"/>
+          <w:szCs w:val="28"/>
+        </w:rPr>
+        <w:t>)</w:t>
+      </w:r>
+    </w:p>
+    <w:p>
+      <w:pPr>
+        <w:rPr>
+          <w:rFonts w:ascii="Arial" w:hAnsi="Arial" w:cs="Arial"/>
+          <w:sz w:val="28"/>
+          <w:szCs w:val="28"/>
+        </w:rPr>
+      </w:pPr>
+      <w:r>
+        <w:rPr>
+          <w:rFonts w:ascii="Arial" w:hAnsi="Arial" w:cs="Arial"/>
+          <w:sz w:val="28"/>
+          <w:szCs w:val="28"/>
+        </w:rPr>
+        <w:sym w:font="Symbol" w:char="F0B7"/>
+      </w:r>
+      <w:r>
+        <w:rPr>
+          <w:rFonts w:ascii="Arial" w:hAnsi="Arial" w:cs="Arial"/>
+          <w:sz w:val="28"/>
+          <w:szCs w:val="28"/>
+          <w:highlight w:val="red"/>
+        </w:rPr>
+        <w:t xml:space="preserve">Błogosławieństwo </w:t>
+      </w:r>
+      <w:proofErr w:type="spellStart"/>
+      <w:r>
+        <w:rPr>
+          <w:rFonts w:ascii="Arial" w:hAnsi="Arial" w:cs="Arial"/>
+          <w:sz w:val="28"/>
+          <w:szCs w:val="28"/>
+          <w:highlight w:val="red"/>
+        </w:rPr>
+        <w:t>Teutatesa</w:t>
+      </w:r>
+      <w:proofErr w:type="spellEnd"/>
+      <w:r>
+        <w:rPr>
+          <w:rFonts w:ascii="Arial" w:hAnsi="Arial" w:cs="Arial"/>
+          <w:sz w:val="28"/>
+          <w:szCs w:val="28"/>
+        </w:rPr>
+        <w:t xml:space="preserve"> (w przypadku </w:t>
+      </w:r>
+      <w:r>
+        <w:rPr>
+          <w:rFonts w:ascii="Arial" w:hAnsi="Arial" w:cs="Arial"/>
+          <w:sz w:val="28"/>
+          <w:szCs w:val="28"/>
+          <w:highlight w:val="yellow"/>
+        </w:rPr>
+        <w:t>konfrontacji</w:t>
+      </w:r>
+      <w:r>
+        <w:rPr>
+          <w:rFonts w:ascii="Arial" w:hAnsi="Arial" w:cs="Arial"/>
+          <w:sz w:val="28"/>
+          <w:szCs w:val="28"/>
+        </w:rPr>
+        <w:t xml:space="preserve"> z </w:t>
+      </w:r>
+      <w:r>
+        <w:rPr>
+          <w:rFonts w:ascii="Arial" w:hAnsi="Arial" w:cs="Arial"/>
+          <w:sz w:val="28"/>
+          <w:szCs w:val="28"/>
+          <w:highlight w:val="magenta"/>
+        </w:rPr>
+        <w:t>silniejszym</w:t>
+      </w:r>
+      <w:r>
+        <w:rPr>
+          <w:rFonts w:ascii="Arial" w:hAnsi="Arial" w:cs="Arial"/>
+          <w:sz w:val="28"/>
+          <w:szCs w:val="28"/>
+        </w:rPr>
+        <w:t xml:space="preserve"> </w:t>
+      </w:r>
+      <w:r>
+        <w:rPr>
+          <w:rFonts w:ascii="Arial" w:hAnsi="Arial" w:cs="Arial"/>
+          <w:sz w:val="28"/>
+          <w:szCs w:val="28"/>
+          <w:highlight w:val="red"/>
+        </w:rPr>
+        <w:t>przeciwnikiem</w:t>
+      </w:r>
+      <w:r>
+        <w:rPr>
+          <w:rFonts w:ascii="Arial" w:hAnsi="Arial" w:cs="Arial"/>
+          <w:sz w:val="28"/>
+          <w:szCs w:val="28"/>
+        </w:rPr>
+        <w:t xml:space="preserve"> nie umiera, a </w:t>
+      </w:r>
+      <w:r>
+        <w:rPr>
+          <w:rFonts w:ascii="Arial" w:hAnsi="Arial" w:cs="Arial"/>
+          <w:sz w:val="28"/>
+          <w:szCs w:val="28"/>
+          <w:highlight w:val="cyan"/>
+        </w:rPr>
+        <w:t>przesuwa się</w:t>
+      </w:r>
+      <w:r>
+        <w:rPr>
+          <w:rFonts w:ascii="Arial" w:hAnsi="Arial" w:cs="Arial"/>
+          <w:sz w:val="28"/>
+          <w:szCs w:val="28"/>
+        </w:rPr>
+        <w:t xml:space="preserve"> na </w:t>
+      </w:r>
+      <w:r>
+        <w:rPr>
+          <w:rFonts w:ascii="Arial" w:hAnsi="Arial" w:cs="Arial"/>
+          <w:sz w:val="28"/>
+          <w:szCs w:val="28"/>
+          <w:highlight w:val="magenta"/>
+        </w:rPr>
+        <w:t>sąsiednie wolne</w:t>
+      </w:r>
+      <w:r>
+        <w:rPr>
+          <w:rFonts w:ascii="Arial" w:hAnsi="Arial" w:cs="Arial"/>
+          <w:sz w:val="28"/>
+          <w:szCs w:val="28"/>
+          <w:highlight w:val="magenta"/>
+        </w:rPr>
+        <w:t xml:space="preserve"> </w:t>
+      </w:r>
+      <w:r>
+        <w:rPr>
+          <w:rFonts w:ascii="Arial" w:hAnsi="Arial" w:cs="Arial"/>
+          <w:sz w:val="28"/>
+          <w:szCs w:val="28"/>
+          <w:highlight w:val="magenta"/>
+        </w:rPr>
+        <w:t>pole</w:t>
+      </w:r>
+      <w:r>
+        <w:rPr>
+          <w:rFonts w:ascii="Arial" w:hAnsi="Arial" w:cs="Arial"/>
+          <w:sz w:val="28"/>
+          <w:szCs w:val="28"/>
+        </w:rPr>
+        <w:t>).</w:t>
+      </w:r>
+    </w:p>
+    <w:p>
+      <w:pPr>
+        <w:rPr>
+          <w:rFonts w:ascii="Arial" w:hAnsi="Arial" w:cs="Arial"/>
+          <w:sz w:val="28"/>
+          <w:szCs w:val="28"/>
+        </w:rPr>
+      </w:pPr>
+      <w:r>
+        <w:rPr>
+          <w:rFonts w:ascii="Arial" w:hAnsi="Arial" w:cs="Arial"/>
+          <w:sz w:val="28"/>
+          <w:szCs w:val="28"/>
+        </w:rPr>
+        <w:t xml:space="preserve">Tylko </w:t>
+      </w:r>
+      <w:r>
+        <w:rPr>
+          <w:rFonts w:ascii="Arial" w:hAnsi="Arial" w:cs="Arial"/>
+          <w:sz w:val="28"/>
+          <w:szCs w:val="28"/>
+          <w:highlight w:val="yellow"/>
+        </w:rPr>
+        <w:t>jeden</w:t>
+      </w:r>
+      <w:r>
+        <w:rPr>
+          <w:rFonts w:ascii="Arial" w:hAnsi="Arial" w:cs="Arial"/>
+          <w:sz w:val="28"/>
+          <w:szCs w:val="28"/>
+        </w:rPr>
+        <w:t xml:space="preserve"> </w:t>
+      </w:r>
+      <w:r>
+        <w:rPr>
+          <w:rFonts w:ascii="Arial" w:hAnsi="Arial" w:cs="Arial"/>
+          <w:sz w:val="28"/>
+          <w:szCs w:val="28"/>
+          <w:highlight w:val="red"/>
+        </w:rPr>
+        <w:t>bonus</w:t>
+      </w:r>
+      <w:r>
+        <w:rPr>
+          <w:rFonts w:ascii="Arial" w:hAnsi="Arial" w:cs="Arial"/>
+          <w:sz w:val="28"/>
+          <w:szCs w:val="28"/>
+        </w:rPr>
+        <w:t xml:space="preserve"> może być </w:t>
+      </w:r>
+      <w:r>
+        <w:rPr>
+          <w:rFonts w:ascii="Arial" w:hAnsi="Arial" w:cs="Arial"/>
+          <w:sz w:val="28"/>
+          <w:szCs w:val="28"/>
+          <w:highlight w:val="cyan"/>
+        </w:rPr>
+        <w:t>aktywny</w:t>
+      </w:r>
+      <w:r>
+        <w:rPr>
+          <w:rFonts w:ascii="Arial" w:hAnsi="Arial" w:cs="Arial"/>
+          <w:sz w:val="28"/>
+          <w:szCs w:val="28"/>
+        </w:rPr>
+        <w:t>.</w:t>
+      </w:r>
+    </w:p>
+    <w:p>
+      <w:pPr>
+        <w:ind w:firstLine="708"/>
+        <w:rPr>
+          <w:rFonts w:ascii="Arial" w:hAnsi="Arial" w:cs="Arial"/>
+          <w:sz w:val="28"/>
+          <w:szCs w:val="28"/>
+        </w:rPr>
+      </w:pPr>
+      <w:r>
+        <w:rPr>
+          <w:rFonts w:ascii="Arial" w:hAnsi="Arial" w:cs="Arial"/>
+          <w:sz w:val="28"/>
+          <w:szCs w:val="28"/>
+        </w:rPr>
+        <w:t xml:space="preserve">Wynikiem symulacji są : </w:t>
+      </w:r>
+    </w:p>
+    <w:p>
+      <w:pPr>
+        <w:ind w:firstLine="708"/>
+        <w:rPr>
+          <w:rFonts w:ascii="Arial" w:hAnsi="Arial" w:cs="Arial"/>
+          <w:sz w:val="28"/>
+          <w:szCs w:val="28"/>
+        </w:rPr>
+      </w:pPr>
+      <w:r>
+        <w:rPr>
+          <w:rFonts w:ascii="Arial" w:hAnsi="Arial" w:cs="Arial"/>
+          <w:sz w:val="28"/>
+          <w:szCs w:val="28"/>
+        </w:rPr>
+        <w:sym w:font="Symbol" w:char="F0B7"/>
+      </w:r>
+      <w:r>
+        <w:rPr>
+          <w:rFonts w:ascii="Arial" w:hAnsi="Arial" w:cs="Arial"/>
+          <w:sz w:val="28"/>
+          <w:szCs w:val="28"/>
+          <w:highlight w:val="red"/>
+        </w:rPr>
+        <w:t>Wyniki starć</w:t>
+      </w:r>
+    </w:p>
+    <w:p>
+      <w:pPr>
+        <w:ind w:firstLine="708"/>
+        <w:rPr>
+          <w:rFonts w:ascii="Arial" w:hAnsi="Arial" w:cs="Arial"/>
+          <w:sz w:val="28"/>
+          <w:szCs w:val="28"/>
+        </w:rPr>
+      </w:pPr>
+      <w:r>
+        <w:rPr>
+          <w:rFonts w:ascii="Arial" w:hAnsi="Arial" w:cs="Arial"/>
+          <w:sz w:val="28"/>
+          <w:szCs w:val="28"/>
+        </w:rPr>
+        <w:lastRenderedPageBreak/>
         <w:sym w:font="Symbol" w:char="F0B7"/>
       </w:r>
       <w:r>
@@ -1873,15 +2146,6 @@
           <w:szCs w:val="40"/>
         </w:rPr>
       </w:pPr>
-      <w:r>
-        <w:rPr>
-          <w:rStyle w:val="ilfuvd"/>
-          <w:rFonts w:ascii="Arial" w:hAnsi="Arial" w:cs="Arial"/>
-          <w:sz w:val="40"/>
-          <w:szCs w:val="40"/>
-        </w:rPr>
-        <w:t>KARTY CRC</w:t>
-      </w:r>
     </w:p>
     <w:p>
       <w:pPr>
@@ -1889,8 +2153,8 @@
         <w:rPr>
           <w:rStyle w:val="ilfuvd"/>
           <w:rFonts w:ascii="Arial" w:hAnsi="Arial" w:cs="Arial"/>
-          <w:sz w:val="28"/>
-          <w:szCs w:val="28"/>
+          <w:sz w:val="40"/>
+          <w:szCs w:val="40"/>
         </w:rPr>
       </w:pPr>
     </w:p>
@@ -1900,6 +2164,36 @@
         <w:rPr>
           <w:rStyle w:val="ilfuvd"/>
           <w:rFonts w:ascii="Arial" w:hAnsi="Arial" w:cs="Arial"/>
+          <w:sz w:val="40"/>
+          <w:szCs w:val="40"/>
+        </w:rPr>
+      </w:pPr>
+      <w:r>
+        <w:rPr>
+          <w:rStyle w:val="ilfuvd"/>
+          <w:rFonts w:ascii="Arial" w:hAnsi="Arial" w:cs="Arial"/>
+          <w:sz w:val="40"/>
+          <w:szCs w:val="40"/>
+        </w:rPr>
+        <w:t>KARTY CRC</w:t>
+      </w:r>
+    </w:p>
+    <w:p>
+      <w:pPr>
+        <w:jc w:val="center"/>
+        <w:rPr>
+          <w:rStyle w:val="ilfuvd"/>
+          <w:rFonts w:ascii="Arial" w:hAnsi="Arial" w:cs="Arial"/>
+          <w:sz w:val="28"/>
+          <w:szCs w:val="28"/>
+        </w:rPr>
+      </w:pPr>
+    </w:p>
+    <w:p>
+      <w:pPr>
+        <w:rPr>
+          <w:rStyle w:val="ilfuvd"/>
+          <w:rFonts w:ascii="Arial" w:hAnsi="Arial" w:cs="Arial"/>
           <w:sz w:val="28"/>
           <w:szCs w:val="28"/>
         </w:rPr>
@@ -1908,7 +2202,7 @@
     <w:tbl>
       <w:tblPr>
         <w:tblW w:w="7366" w:type="dxa"/>
-        <w:tblInd w:w="402" w:type="dxa"/>
+        <w:jc w:val="center"/>
         <w:tblCellMar>
           <w:left w:w="70" w:type="dxa"/>
           <w:right w:w="70" w:type="dxa"/>
@@ -1922,6 +2216,7 @@
       <w:tr>
         <w:trPr>
           <w:trHeight w:val="288"/>
+          <w:jc w:val="center"/>
         </w:trPr>
         <w:tc>
           <w:tcPr>
@@ -1960,6 +2255,7 @@
       <w:tr>
         <w:trPr>
           <w:trHeight w:val="288"/>
+          <w:jc w:val="center"/>
         </w:trPr>
         <w:tc>
           <w:tcPr>
@@ -2015,6 +2311,7 @@
       <w:tr>
         <w:trPr>
           <w:trHeight w:val="288"/>
+          <w:jc w:val="center"/>
         </w:trPr>
         <w:tc>
           <w:tcPr>
@@ -2070,6 +2367,7 @@
       <w:tr>
         <w:trPr>
           <w:trHeight w:val="288"/>
+          <w:jc w:val="center"/>
         </w:trPr>
         <w:tc>
           <w:tcPr>
@@ -2141,6 +2439,7 @@
       <w:tr>
         <w:trPr>
           <w:trHeight w:val="288"/>
+          <w:jc w:val="center"/>
         </w:trPr>
         <w:tc>
           <w:tcPr>
@@ -2242,6 +2541,7 @@
       <w:tr>
         <w:trPr>
           <w:trHeight w:val="288"/>
+          <w:jc w:val="center"/>
         </w:trPr>
         <w:tc>
           <w:tcPr>
@@ -2367,6 +2667,7 @@
       <w:tr>
         <w:trPr>
           <w:trHeight w:val="288"/>
+          <w:jc w:val="center"/>
         </w:trPr>
         <w:tc>
           <w:tcPr>
@@ -2395,39 +2696,7 @@
                 <w:rFonts w:ascii="Calibri" w:eastAsia="Times New Roman" w:hAnsi="Calibri" w:cs="Calibri"/>
                 <w:color w:val="000000"/>
               </w:rPr>
-              <w:t>-</w:t>
-            </w:r>
-            <w:proofErr w:type="spellStart"/>
-            <w:r>
-              <w:rPr>
-                <w:rFonts w:ascii="Calibri" w:eastAsia="Times New Roman" w:hAnsi="Calibri" w:cs="Calibri"/>
-                <w:color w:val="000000"/>
-              </w:rPr>
-              <w:t>generateWorld</w:t>
-            </w:r>
-            <w:proofErr w:type="spellEnd"/>
-            <w:r>
-              <w:rPr>
-                <w:rFonts w:ascii="Calibri" w:eastAsia="Times New Roman" w:hAnsi="Calibri" w:cs="Calibri"/>
-                <w:color w:val="000000"/>
-              </w:rPr>
-              <w:t>() : List&lt;List&lt;</w:t>
-            </w:r>
-            <w:proofErr w:type="spellStart"/>
-            <w:r>
-              <w:rPr>
-                <w:rFonts w:ascii="Calibri" w:eastAsia="Times New Roman" w:hAnsi="Calibri" w:cs="Calibri"/>
-                <w:color w:val="000000"/>
-              </w:rPr>
-              <w:t>organism</w:t>
-            </w:r>
-            <w:proofErr w:type="spellEnd"/>
-            <w:r>
-              <w:rPr>
-                <w:rFonts w:ascii="Calibri" w:eastAsia="Times New Roman" w:hAnsi="Calibri" w:cs="Calibri"/>
-                <w:color w:val="000000"/>
-              </w:rPr>
-              <w:t>&gt;&gt;</w:t>
+              <w:t>-World()</w:t>
             </w:r>
           </w:p>
         </w:tc>
@@ -2466,6 +2735,7 @@
       <w:tr>
         <w:trPr>
           <w:trHeight w:val="288"/>
+          <w:jc w:val="center"/>
         </w:trPr>
         <w:tc>
           <w:tcPr>
@@ -2591,6 +2861,7 @@
       <w:tr>
         <w:trPr>
           <w:trHeight w:val="288"/>
+          <w:jc w:val="center"/>
         </w:trPr>
         <w:tc>
           <w:tcPr>
@@ -2690,6 +2961,7 @@
       <w:tr>
         <w:trPr>
           <w:trHeight w:val="288"/>
+          <w:jc w:val="center"/>
         </w:trPr>
         <w:tc>
           <w:tcPr>
@@ -2789,6 +3061,7 @@
       <w:tr>
         <w:trPr>
           <w:trHeight w:val="288"/>
+          <w:jc w:val="center"/>
         </w:trPr>
         <w:tc>
           <w:tcPr>
@@ -2819,8 +3092,6 @@
               </w:rPr>
               <w:t> </w:t>
             </w:r>
-            <w:bookmarkStart w:id="0" w:name="_GoBack"/>
-            <w:bookmarkEnd w:id="0"/>
           </w:p>
         </w:tc>
         <w:tc>
@@ -2858,6 +3129,7 @@
       <w:tr>
         <w:trPr>
           <w:trHeight w:val="288"/>
+          <w:jc w:val="center"/>
         </w:trPr>
         <w:tc>
           <w:tcPr>
@@ -2923,8 +3195,48 @@
         </w:tc>
       </w:tr>
     </w:tbl>
-    <w:bookmarkStart w:id="1" w:name="_MON_1618852009"/>
-    <w:bookmarkEnd w:id="1"/>
+    <w:p>
+      <w:pPr>
+        <w:jc w:val="center"/>
+        <w:rPr>
+          <w:rFonts w:ascii="Arial" w:hAnsi="Arial" w:cs="Arial"/>
+          <w:sz w:val="28"/>
+          <w:szCs w:val="28"/>
+        </w:rPr>
+      </w:pPr>
+    </w:p>
+    <w:p>
+      <w:pPr>
+        <w:jc w:val="center"/>
+        <w:rPr>
+          <w:rFonts w:ascii="Arial" w:hAnsi="Arial" w:cs="Arial"/>
+          <w:sz w:val="28"/>
+          <w:szCs w:val="28"/>
+        </w:rPr>
+      </w:pPr>
+    </w:p>
+    <w:p>
+      <w:pPr>
+        <w:jc w:val="center"/>
+        <w:rPr>
+          <w:rFonts w:ascii="Arial" w:hAnsi="Arial" w:cs="Arial"/>
+          <w:sz w:val="28"/>
+          <w:szCs w:val="28"/>
+        </w:rPr>
+      </w:pPr>
+    </w:p>
+    <w:p>
+      <w:pPr>
+        <w:jc w:val="center"/>
+        <w:rPr>
+          <w:rFonts w:ascii="Arial" w:hAnsi="Arial" w:cs="Arial"/>
+          <w:sz w:val="28"/>
+          <w:szCs w:val="28"/>
+        </w:rPr>
+      </w:pPr>
+    </w:p>
+    <w:bookmarkStart w:id="0" w:name="_MON_1618852009"/>
+    <w:bookmarkEnd w:id="0"/>
     <w:p>
       <w:pPr>
         <w:jc w:val="center"/>
@@ -2960,10 +3272,10 @@
             <v:path o:extrusionok="f" gradientshapeok="t" o:connecttype="rect"/>
             <o:lock v:ext="edit" aspectratio="t"/>
           </v:shapetype>
-          <v:shape id="_x0000_i1028" type="#_x0000_t75" style="width:319.2pt;height:117pt" o:ole="">
-            <v:imagedata r:id="rId6" o:title=""/>
+          <v:shape id="_x0000_i1025" type="#_x0000_t75" style="width:319.8pt;height:117pt" o:ole="">
+            <v:imagedata r:id="rId7" o:title=""/>
           </v:shape>
-          <o:OLEObject Type="Embed" ProgID="Excel.Sheet.12" ShapeID="_x0000_i1028" DrawAspect="Content" ObjectID="_1618852094" r:id="rId7"/>
+          <o:OLEObject Type="Embed" ProgID="Excel.Sheet.12" ShapeID="_x0000_i1025" DrawAspect="Content" ObjectID="_1618896912" r:id="rId8"/>
         </w:object>
       </w:r>
     </w:p>
@@ -3275,13 +3587,6 @@
                 <w:color w:val="000000"/>
               </w:rPr>
             </w:pPr>
-            <w:r>
-              <w:rPr>
-                <w:rFonts w:ascii="Calibri" w:eastAsia="Times New Roman" w:hAnsi="Calibri" w:cs="Calibri"/>
-                <w:color w:val="000000"/>
-              </w:rPr>
-              <w:t>Human</w:t>
-            </w:r>
           </w:p>
         </w:tc>
       </w:tr>
@@ -3367,22 +3672,6 @@
                 <w:color w:val="000000"/>
               </w:rPr>
             </w:pPr>
-            <w:r>
-              <w:rPr>
-                <w:rFonts w:ascii="Calibri" w:eastAsia="Times New Roman" w:hAnsi="Calibri" w:cs="Calibri"/>
-                <w:color w:val="000000"/>
-              </w:rPr>
-              <w:t> </w:t>
-            </w:r>
-            <w:proofErr w:type="spellStart"/>
-            <w:r>
-              <w:rPr>
-                <w:rFonts w:ascii="Calibri" w:eastAsia="Times New Roman" w:hAnsi="Calibri" w:cs="Calibri"/>
-                <w:color w:val="000000"/>
-              </w:rPr>
-              <w:t>Animal</w:t>
-            </w:r>
-            <w:proofErr w:type="spellEnd"/>
           </w:p>
         </w:tc>
       </w:tr>
@@ -3434,6 +3723,38 @@
                 <w:color w:val="000000"/>
               </w:rPr>
               <w:t xml:space="preserve"> : string</w:t>
+            </w:r>
+          </w:p>
+          <w:p>
+            <w:pPr>
+              <w:spacing w:after="0" w:line="240" w:lineRule="auto"/>
+              <w:rPr>
+                <w:rFonts w:ascii="Calibri" w:eastAsia="Times New Roman" w:hAnsi="Calibri" w:cs="Calibri"/>
+                <w:color w:val="000000"/>
+              </w:rPr>
+            </w:pPr>
+            <w:r>
+              <w:rPr>
+                <w:rFonts w:ascii="Calibri" w:eastAsia="Times New Roman" w:hAnsi="Calibri" w:cs="Calibri"/>
+                <w:color w:val="000000"/>
+              </w:rPr>
+              <w:t>+</w:t>
+            </w:r>
+            <w:proofErr w:type="spellStart"/>
+            <w:r>
+              <w:rPr>
+                <w:rFonts w:ascii="Calibri" w:eastAsia="Times New Roman" w:hAnsi="Calibri" w:cs="Calibri"/>
+                <w:color w:val="000000"/>
+              </w:rPr>
+              <w:t>GameObject</w:t>
+            </w:r>
+            <w:proofErr w:type="spellEnd"/>
+            <w:r>
+              <w:rPr>
+                <w:rFonts w:ascii="Calibri" w:eastAsia="Times New Roman" w:hAnsi="Calibri" w:cs="Calibri"/>
+                <w:color w:val="000000"/>
+              </w:rPr>
+              <w:t>()</w:t>
             </w:r>
           </w:p>
         </w:tc>
@@ -4188,13 +4509,6 @@
                 <w:color w:val="000000"/>
               </w:rPr>
             </w:pPr>
-            <w:r>
-              <w:rPr>
-                <w:rFonts w:ascii="Calibri" w:eastAsia="Times New Roman" w:hAnsi="Calibri" w:cs="Calibri"/>
-                <w:color w:val="000000"/>
-              </w:rPr>
-              <w:t>Plant</w:t>
-            </w:r>
           </w:p>
         </w:tc>
       </w:tr>
@@ -4281,15 +4595,6 @@
                 <w:color w:val="000000"/>
               </w:rPr>
             </w:pPr>
-            <w:proofErr w:type="spellStart"/>
-            <w:r>
-              <w:rPr>
-                <w:rFonts w:ascii="Calibri" w:eastAsia="Times New Roman" w:hAnsi="Calibri" w:cs="Calibri"/>
-                <w:color w:val="000000"/>
-              </w:rPr>
-              <w:t>Animal</w:t>
-            </w:r>
-            <w:proofErr w:type="spellEnd"/>
           </w:p>
         </w:tc>
       </w:tr>
@@ -4376,13 +4681,8 @@
                 <w:color w:val="000000"/>
               </w:rPr>
             </w:pPr>
-            <w:r>
-              <w:rPr>
-                <w:rFonts w:ascii="Calibri" w:eastAsia="Times New Roman" w:hAnsi="Calibri" w:cs="Calibri"/>
-                <w:color w:val="000000"/>
-              </w:rPr>
-              <w:t>Human</w:t>
-            </w:r>
+            <w:bookmarkStart w:id="1" w:name="_GoBack"/>
+            <w:bookmarkEnd w:id="1"/>
           </w:p>
         </w:tc>
       </w:tr>
@@ -5409,6 +5709,38 @@
               <w:t>)&gt;</w:t>
             </w:r>
           </w:p>
+          <w:p>
+            <w:pPr>
+              <w:spacing w:after="0" w:line="240" w:lineRule="auto"/>
+              <w:rPr>
+                <w:rFonts w:ascii="Calibri" w:eastAsia="Times New Roman" w:hAnsi="Calibri" w:cs="Calibri"/>
+                <w:color w:val="000000"/>
+              </w:rPr>
+            </w:pPr>
+            <w:r>
+              <w:rPr>
+                <w:rFonts w:ascii="Calibri" w:eastAsia="Times New Roman" w:hAnsi="Calibri" w:cs="Calibri"/>
+                <w:color w:val="000000"/>
+              </w:rPr>
+              <w:t>+</w:t>
+            </w:r>
+            <w:proofErr w:type="spellStart"/>
+            <w:r>
+              <w:rPr>
+                <w:rFonts w:ascii="Calibri" w:eastAsia="Times New Roman" w:hAnsi="Calibri" w:cs="Calibri"/>
+                <w:color w:val="000000"/>
+              </w:rPr>
+              <w:t>Organism</w:t>
+            </w:r>
+            <w:proofErr w:type="spellEnd"/>
+            <w:r>
+              <w:rPr>
+                <w:rFonts w:ascii="Calibri" w:eastAsia="Times New Roman" w:hAnsi="Calibri" w:cs="Calibri"/>
+                <w:color w:val="000000"/>
+              </w:rPr>
+              <w:t>()</w:t>
+            </w:r>
+          </w:p>
         </w:tc>
         <w:tc>
           <w:tcPr>
@@ -5585,6 +5917,47 @@
               </w:rPr>
               <w:t>)</w:t>
             </w:r>
+          </w:p>
+          <w:p>
+            <w:pPr>
+              <w:spacing w:after="0" w:line="240" w:lineRule="auto"/>
+              <w:rPr>
+                <w:rFonts w:ascii="Calibri" w:eastAsia="Times New Roman" w:hAnsi="Calibri" w:cs="Calibri"/>
+                <w:color w:val="000000"/>
+              </w:rPr>
+            </w:pPr>
+            <w:r>
+              <w:rPr>
+                <w:rFonts w:ascii="Calibri" w:eastAsia="Times New Roman" w:hAnsi="Calibri" w:cs="Calibri"/>
+                <w:color w:val="000000"/>
+              </w:rPr>
+              <w:t>+</w:t>
+            </w:r>
+            <w:proofErr w:type="spellStart"/>
+            <w:r>
+              <w:rPr>
+                <w:rFonts w:ascii="Calibri" w:eastAsia="Times New Roman" w:hAnsi="Calibri" w:cs="Calibri"/>
+                <w:color w:val="000000"/>
+              </w:rPr>
+              <w:t>die</w:t>
+            </w:r>
+            <w:proofErr w:type="spellEnd"/>
+            <w:r>
+              <w:rPr>
+                <w:rFonts w:ascii="Calibri" w:eastAsia="Times New Roman" w:hAnsi="Calibri" w:cs="Calibri"/>
+                <w:color w:val="000000"/>
+              </w:rPr>
+              <w:t xml:space="preserve">() : </w:t>
+            </w:r>
+            <w:proofErr w:type="spellStart"/>
+            <w:r>
+              <w:rPr>
+                <w:rFonts w:ascii="Calibri" w:eastAsia="Times New Roman" w:hAnsi="Calibri" w:cs="Calibri"/>
+                <w:color w:val="000000"/>
+              </w:rPr>
+              <w:t>void</w:t>
+            </w:r>
+            <w:proofErr w:type="spellEnd"/>
           </w:p>
         </w:tc>
         <w:tc>
@@ -5958,6 +6331,38 @@
             </w:r>
             <w:proofErr w:type="spellEnd"/>
           </w:p>
+          <w:p>
+            <w:pPr>
+              <w:spacing w:after="0" w:line="240" w:lineRule="auto"/>
+              <w:rPr>
+                <w:rFonts w:ascii="Calibri" w:eastAsia="Times New Roman" w:hAnsi="Calibri" w:cs="Calibri"/>
+                <w:color w:val="000000"/>
+              </w:rPr>
+            </w:pPr>
+            <w:r>
+              <w:rPr>
+                <w:rFonts w:ascii="Calibri" w:eastAsia="Times New Roman" w:hAnsi="Calibri" w:cs="Calibri"/>
+                <w:color w:val="000000"/>
+              </w:rPr>
+              <w:t>+</w:t>
+            </w:r>
+            <w:proofErr w:type="spellStart"/>
+            <w:r>
+              <w:rPr>
+                <w:rFonts w:ascii="Calibri" w:eastAsia="Times New Roman" w:hAnsi="Calibri" w:cs="Calibri"/>
+                <w:color w:val="000000"/>
+              </w:rPr>
+              <w:t>Animal</w:t>
+            </w:r>
+            <w:proofErr w:type="spellEnd"/>
+            <w:r>
+              <w:rPr>
+                <w:rFonts w:ascii="Calibri" w:eastAsia="Times New Roman" w:hAnsi="Calibri" w:cs="Calibri"/>
+                <w:color w:val="000000"/>
+              </w:rPr>
+              <w:t>()</w:t>
+            </w:r>
+          </w:p>
         </w:tc>
         <w:tc>
           <w:tcPr>
@@ -6750,6 +7155,13 @@
                 <w:rFonts w:ascii="Calibri" w:eastAsia="Times New Roman" w:hAnsi="Calibri" w:cs="Calibri"/>
                 <w:color w:val="000000"/>
               </w:rPr>
+              <w:t>+Plant()</w:t>
+            </w:r>
+            <w:r>
+              <w:rPr>
+                <w:rFonts w:ascii="Calibri" w:eastAsia="Times New Roman" w:hAnsi="Calibri" w:cs="Calibri"/>
+                <w:color w:val="000000"/>
+              </w:rPr>
               <w:t> </w:t>
             </w:r>
           </w:p>
@@ -7226,6 +7638,22 @@
               <w:t>)&gt;</w:t>
             </w:r>
           </w:p>
+          <w:p>
+            <w:pPr>
+              <w:spacing w:after="0" w:line="240" w:lineRule="auto"/>
+              <w:rPr>
+                <w:rFonts w:ascii="Calibri" w:eastAsia="Times New Roman" w:hAnsi="Calibri" w:cs="Calibri"/>
+                <w:color w:val="000000"/>
+              </w:rPr>
+            </w:pPr>
+            <w:r>
+              <w:rPr>
+                <w:rFonts w:ascii="Calibri" w:eastAsia="Times New Roman" w:hAnsi="Calibri" w:cs="Calibri"/>
+                <w:color w:val="000000"/>
+              </w:rPr>
+              <w:t>+Human()</w:t>
+            </w:r>
+          </w:p>
         </w:tc>
         <w:tc>
           <w:tcPr>
@@ -7816,8 +8244,8 @@
       </w:pPr>
     </w:p>
     <w:sectPr>
-      <w:headerReference w:type="default" r:id="rId8"/>
-      <w:footerReference w:type="default" r:id="rId9"/>
+      <w:headerReference w:type="default" r:id="rId9"/>
+      <w:footerReference w:type="default" r:id="rId10"/>
       <w:pgSz w:w="11906" w:h="16838"/>
       <w:pgMar w:top="1417" w:right="1417" w:bottom="1417" w:left="1417" w:header="708" w:footer="708" w:gutter="0"/>
       <w:cols w:space="708"/>

</xml_diff>